<commit_message>
Actualizacion del Word con la HIpotesis 2 Funcionando
</commit_message>
<xml_diff>
--- a/4 Entrega Primer Parcial/TP Parcial Optimizacion 1.docx
+++ b/4 Entrega Primer Parcial/TP Parcial Optimizacion 1.docx
@@ -129,7 +129,6 @@
         <w:t xml:space="preserve">En cada </w:t>
       </w:r>
       <w:proofErr w:type="spellStart"/>
-      <w:proofErr w:type="gramStart"/>
       <w:r>
         <w:rPr>
           <w:rFonts w:ascii="Arial" w:hAnsi="Arial" w:cs="Arial"/>
@@ -141,7 +140,6 @@
         <w:t>frame</w:t>
       </w:r>
       <w:proofErr w:type="spellEnd"/>
-      <w:proofErr w:type="gramEnd"/>
       <w:r>
         <w:rPr>
           <w:rFonts w:ascii="Arial" w:hAnsi="Arial" w:cs="Arial"/>
@@ -163,7 +161,6 @@
         <w:t xml:space="preserve">con un por el escenario intentando comer el pasto que encuentren en sus inmediaciones y reproducirse con cualquier conejo que encuentren cerca. La reproducción sólo será posible si el conejo está en edad reproductiva y tiene suficiente comida. Cada conejo puede dar hasta 30 crías por </w:t>
       </w:r>
       <w:proofErr w:type="spellStart"/>
-      <w:proofErr w:type="gramStart"/>
       <w:r>
         <w:rPr>
           <w:rFonts w:ascii="Arial" w:hAnsi="Arial" w:cs="Arial"/>
@@ -175,7 +172,6 @@
         <w:t>frame</w:t>
       </w:r>
       <w:proofErr w:type="spellEnd"/>
-      <w:proofErr w:type="gramEnd"/>
       <w:r>
         <w:rPr>
           <w:rFonts w:ascii="Arial" w:hAnsi="Arial" w:cs="Arial"/>
@@ -636,6 +632,46 @@
         </w:rPr>
         <w:t xml:space="preserve"> y </w:t>
       </w:r>
+      <w:r>
+        <w:rPr>
+          <w:rFonts w:ascii="Arial" w:hAnsi="Arial" w:cs="Arial"/>
+          <w:sz w:val="24"/>
+          <w:szCs w:val="24"/>
+        </w:rPr>
+        <w:t>está</w:t>
+      </w:r>
+      <w:r>
+        <w:rPr>
+          <w:rFonts w:ascii="Arial" w:hAnsi="Arial" w:cs="Arial"/>
+          <w:sz w:val="24"/>
+          <w:szCs w:val="24"/>
+        </w:rPr>
+        <w:t xml:space="preserve"> ralentizando el programa,</w:t>
+      </w:r>
+      <w:r>
+        <w:rPr>
+          <w:rFonts w:ascii="Arial" w:hAnsi="Arial" w:cs="Arial"/>
+          <w:sz w:val="24"/>
+          <w:szCs w:val="24"/>
+        </w:rPr>
+        <w:t xml:space="preserve"> este es llamado </w:t>
+      </w:r>
+      <w:r>
+        <w:rPr>
+          <w:rFonts w:ascii="Arial" w:hAnsi="Arial" w:cs="Arial"/>
+          <w:sz w:val="24"/>
+          <w:szCs w:val="24"/>
+        </w:rPr>
+        <w:t>por</w:t>
+      </w:r>
+      <w:r>
+        <w:rPr>
+          <w:rFonts w:ascii="Arial" w:hAnsi="Arial" w:cs="Arial"/>
+          <w:sz w:val="24"/>
+          <w:szCs w:val="24"/>
+        </w:rPr>
+        <w:t xml:space="preserve"> el método </w:t>
+      </w:r>
       <w:proofErr w:type="spellStart"/>
       <w:r>
         <w:rPr>
@@ -643,7 +679,23 @@
           <w:sz w:val="24"/>
           <w:szCs w:val="24"/>
         </w:rPr>
-        <w:t>esta</w:t>
+        <w:t>D</w:t>
+      </w:r>
+      <w:r>
+        <w:rPr>
+          <w:rFonts w:ascii="Arial" w:hAnsi="Arial" w:cs="Arial"/>
+          <w:sz w:val="24"/>
+          <w:szCs w:val="24"/>
+        </w:rPr>
+        <w:t>i</w:t>
+      </w:r>
+      <w:r>
+        <w:rPr>
+          <w:rFonts w:ascii="Arial" w:hAnsi="Arial" w:cs="Arial"/>
+          <w:sz w:val="24"/>
+          <w:szCs w:val="24"/>
+        </w:rPr>
+        <w:t>st</w:t>
       </w:r>
       <w:proofErr w:type="spellEnd"/>
       <w:r>
@@ -652,31 +704,7 @@
           <w:sz w:val="24"/>
           <w:szCs w:val="24"/>
         </w:rPr>
-        <w:t xml:space="preserve"> ralentizando el programa,</w:t>
-      </w:r>
-      <w:r>
-        <w:rPr>
-          <w:rFonts w:ascii="Arial" w:hAnsi="Arial" w:cs="Arial"/>
-          <w:sz w:val="24"/>
-          <w:szCs w:val="24"/>
-        </w:rPr>
-        <w:t xml:space="preserve"> este es llamado </w:t>
-      </w:r>
-      <w:r>
-        <w:rPr>
-          <w:rFonts w:ascii="Arial" w:hAnsi="Arial" w:cs="Arial"/>
-          <w:sz w:val="24"/>
-          <w:szCs w:val="24"/>
-        </w:rPr>
-        <w:t>por</w:t>
-      </w:r>
-      <w:r>
-        <w:rPr>
-          <w:rFonts w:ascii="Arial" w:hAnsi="Arial" w:cs="Arial"/>
-          <w:sz w:val="24"/>
-          <w:szCs w:val="24"/>
-        </w:rPr>
-        <w:t xml:space="preserve"> el método </w:t>
+        <w:t xml:space="preserve">, que a su vez es llamado por el método </w:t>
       </w:r>
       <w:proofErr w:type="spellStart"/>
       <w:r>
@@ -685,23 +713,7 @@
           <w:sz w:val="24"/>
           <w:szCs w:val="24"/>
         </w:rPr>
-        <w:t>D</w:t>
-      </w:r>
-      <w:r>
-        <w:rPr>
-          <w:rFonts w:ascii="Arial" w:hAnsi="Arial" w:cs="Arial"/>
-          <w:sz w:val="24"/>
-          <w:szCs w:val="24"/>
-        </w:rPr>
-        <w:t>i</w:t>
-      </w:r>
-      <w:r>
-        <w:rPr>
-          <w:rFonts w:ascii="Arial" w:hAnsi="Arial" w:cs="Arial"/>
-          <w:sz w:val="24"/>
-          <w:szCs w:val="24"/>
-        </w:rPr>
-        <w:t>st</w:t>
+        <w:t>ObjectAT</w:t>
       </w:r>
       <w:proofErr w:type="spellEnd"/>
       <w:r>
@@ -710,7 +722,33 @@
           <w:sz w:val="24"/>
           <w:szCs w:val="24"/>
         </w:rPr>
-        <w:t xml:space="preserve">, que a su vez es llamado por el método </w:t>
+        <w:t>.</w:t>
+      </w:r>
+    </w:p>
+    <w:p>
+      <w:pPr>
+        <w:pStyle w:val="Prrafodelista"/>
+        <w:rPr>
+          <w:rFonts w:ascii="Arial" w:hAnsi="Arial" w:cs="Arial"/>
+          <w:sz w:val="24"/>
+          <w:szCs w:val="24"/>
+        </w:rPr>
+      </w:pPr>
+      <w:r>
+        <w:rPr>
+          <w:rFonts w:ascii="Arial" w:hAnsi="Arial" w:cs="Arial"/>
+          <w:sz w:val="24"/>
+          <w:szCs w:val="24"/>
+        </w:rPr>
+        <w:t xml:space="preserve">Revisando el código varias veces encontré </w:t>
+      </w:r>
+      <w:r>
+        <w:rPr>
+          <w:rFonts w:ascii="Arial" w:hAnsi="Arial" w:cs="Arial"/>
+          <w:sz w:val="24"/>
+          <w:szCs w:val="24"/>
+        </w:rPr>
+        <w:t xml:space="preserve">que </w:t>
       </w:r>
       <w:proofErr w:type="spellStart"/>
       <w:r>
@@ -728,6 +766,156 @@
           <w:sz w:val="24"/>
           <w:szCs w:val="24"/>
         </w:rPr>
+        <w:t xml:space="preserve">, </w:t>
+      </w:r>
+      <w:r>
+        <w:rPr>
+          <w:rFonts w:ascii="Arial" w:hAnsi="Arial" w:cs="Arial"/>
+          <w:sz w:val="24"/>
+          <w:szCs w:val="24"/>
+        </w:rPr>
+        <w:t>recorría el vector con todos los elementos (</w:t>
+      </w:r>
+      <w:proofErr w:type="spellStart"/>
+      <w:r>
+        <w:rPr>
+          <w:rFonts w:ascii="Arial" w:hAnsi="Arial" w:cs="Arial"/>
+          <w:sz w:val="24"/>
+          <w:szCs w:val="24"/>
+        </w:rPr>
+        <w:t>rabit</w:t>
+      </w:r>
+      <w:proofErr w:type="spellEnd"/>
+      <w:r>
+        <w:rPr>
+          <w:rFonts w:ascii="Arial" w:hAnsi="Arial" w:cs="Arial"/>
+          <w:sz w:val="24"/>
+          <w:szCs w:val="24"/>
+        </w:rPr>
+        <w:t xml:space="preserve"> y </w:t>
+      </w:r>
+      <w:proofErr w:type="spellStart"/>
+      <w:r>
+        <w:rPr>
+          <w:rFonts w:ascii="Arial" w:hAnsi="Arial" w:cs="Arial"/>
+          <w:sz w:val="24"/>
+          <w:szCs w:val="24"/>
+        </w:rPr>
+        <w:t>gras</w:t>
+      </w:r>
+      <w:r>
+        <w:rPr>
+          <w:rFonts w:ascii="Arial" w:hAnsi="Arial" w:cs="Arial"/>
+          <w:sz w:val="24"/>
+          <w:szCs w:val="24"/>
+        </w:rPr>
+        <w:t>s</w:t>
+      </w:r>
+      <w:proofErr w:type="spellEnd"/>
+      <w:r>
+        <w:rPr>
+          <w:rFonts w:ascii="Arial" w:hAnsi="Arial" w:cs="Arial"/>
+          <w:sz w:val="24"/>
+          <w:szCs w:val="24"/>
+        </w:rPr>
+        <w:t xml:space="preserve">) cada vez que un conejo quería comer, o reproducirse. </w:t>
+      </w:r>
+    </w:p>
+    <w:p>
+      <w:pPr>
+        <w:pStyle w:val="Prrafodelista"/>
+        <w:rPr>
+          <w:rFonts w:ascii="Arial" w:hAnsi="Arial" w:cs="Arial"/>
+          <w:sz w:val="24"/>
+          <w:szCs w:val="24"/>
+        </w:rPr>
+      </w:pPr>
+      <w:r>
+        <w:rPr>
+          <w:rFonts w:ascii="Arial" w:hAnsi="Arial" w:cs="Arial"/>
+          <w:sz w:val="24"/>
+          <w:szCs w:val="24"/>
+        </w:rPr>
+        <w:t xml:space="preserve">Otro problema que destaque es que tenemos un </w:t>
+      </w:r>
+      <w:r>
+        <w:rPr>
+          <w:rFonts w:ascii="Arial" w:hAnsi="Arial" w:cs="Arial"/>
+          <w:sz w:val="24"/>
+          <w:szCs w:val="24"/>
+        </w:rPr>
+        <w:t xml:space="preserve">vector con todos los elementos dentro de la </w:t>
+      </w:r>
+      <w:r>
+        <w:rPr>
+          <w:rFonts w:ascii="Arial" w:hAnsi="Arial" w:cs="Arial"/>
+          <w:sz w:val="24"/>
+          <w:szCs w:val="24"/>
+        </w:rPr>
+        <w:t>aplicación,</w:t>
+      </w:r>
+      <w:r>
+        <w:rPr>
+          <w:rFonts w:ascii="Arial" w:hAnsi="Arial" w:cs="Arial"/>
+          <w:sz w:val="24"/>
+          <w:szCs w:val="24"/>
+        </w:rPr>
+        <w:t xml:space="preserve"> y esto trae ciertos problemas</w:t>
+      </w:r>
+      <w:r>
+        <w:rPr>
+          <w:rFonts w:ascii="Arial" w:hAnsi="Arial" w:cs="Arial"/>
+          <w:sz w:val="24"/>
+          <w:szCs w:val="24"/>
+        </w:rPr>
+        <w:t xml:space="preserve"> </w:t>
+      </w:r>
+      <w:r>
+        <w:rPr>
+          <w:rFonts w:ascii="Arial" w:hAnsi="Arial" w:cs="Arial"/>
+          <w:sz w:val="24"/>
+          <w:szCs w:val="24"/>
+        </w:rPr>
+        <w:t>al momento de recorrer el vector</w:t>
+      </w:r>
+      <w:r>
+        <w:rPr>
+          <w:rFonts w:ascii="Arial" w:hAnsi="Arial" w:cs="Arial"/>
+          <w:sz w:val="24"/>
+          <w:szCs w:val="24"/>
+        </w:rPr>
+        <w:t xml:space="preserve">, ya que </w:t>
+      </w:r>
+      <w:r>
+        <w:rPr>
+          <w:rFonts w:ascii="Arial" w:hAnsi="Arial" w:cs="Arial"/>
+          <w:sz w:val="24"/>
+          <w:szCs w:val="24"/>
+        </w:rPr>
+        <w:t xml:space="preserve">accedo a </w:t>
+      </w:r>
+      <w:r>
+        <w:rPr>
+          <w:rFonts w:ascii="Arial" w:hAnsi="Arial" w:cs="Arial"/>
+          <w:sz w:val="24"/>
+          <w:szCs w:val="24"/>
+        </w:rPr>
+        <w:t>más</w:t>
+      </w:r>
+      <w:r>
+        <w:rPr>
+          <w:rFonts w:ascii="Arial" w:hAnsi="Arial" w:cs="Arial"/>
+          <w:sz w:val="24"/>
+          <w:szCs w:val="24"/>
+        </w:rPr>
+        <w:t xml:space="preserve"> elementos de los que quiero</w:t>
+      </w:r>
+      <w:r>
+        <w:rPr>
+          <w:rFonts w:ascii="Arial" w:hAnsi="Arial" w:cs="Arial"/>
+          <w:sz w:val="24"/>
+          <w:szCs w:val="24"/>
+        </w:rPr>
         <w:t>.</w:t>
       </w:r>
     </w:p>
@@ -746,15 +934,81 @@
           <w:sz w:val="24"/>
           <w:szCs w:val="24"/>
         </w:rPr>
-        <w:t xml:space="preserve">Revisando el código varias veces encontré </w:t>
-      </w:r>
-      <w:r>
-        <w:rPr>
-          <w:rFonts w:ascii="Arial" w:hAnsi="Arial" w:cs="Arial"/>
-          <w:sz w:val="24"/>
-          <w:szCs w:val="24"/>
-        </w:rPr>
-        <w:t xml:space="preserve">que </w:t>
+        <w:t>(</w:t>
+      </w:r>
+      <w:r>
+        <w:rPr>
+          <w:rFonts w:ascii="Arial" w:hAnsi="Arial" w:cs="Arial"/>
+          <w:sz w:val="24"/>
+          <w:szCs w:val="24"/>
+        </w:rPr>
+        <w:t>Un Ejemplo de esto último</w:t>
+      </w:r>
+      <w:r>
+        <w:rPr>
+          <w:rFonts w:ascii="Arial" w:hAnsi="Arial" w:cs="Arial"/>
+          <w:sz w:val="24"/>
+          <w:szCs w:val="24"/>
+        </w:rPr>
+        <w:t xml:space="preserve">: </w:t>
+      </w:r>
+      <w:r>
+        <w:rPr>
+          <w:rFonts w:ascii="Arial" w:hAnsi="Arial" w:cs="Arial"/>
+          <w:sz w:val="24"/>
+          <w:szCs w:val="24"/>
+        </w:rPr>
+        <w:t xml:space="preserve"> Si </w:t>
+      </w:r>
+      <w:r>
+        <w:rPr>
+          <w:rFonts w:ascii="Arial" w:hAnsi="Arial" w:cs="Arial"/>
+          <w:sz w:val="24"/>
+          <w:szCs w:val="24"/>
+        </w:rPr>
+        <w:t xml:space="preserve">quiero </w:t>
+      </w:r>
+      <w:r>
+        <w:rPr>
+          <w:rFonts w:ascii="Arial" w:hAnsi="Arial" w:cs="Arial"/>
+          <w:sz w:val="24"/>
+          <w:szCs w:val="24"/>
+        </w:rPr>
+        <w:t>que el conejo busque las posiciones de la Grass</w:t>
+      </w:r>
+      <w:r>
+        <w:rPr>
+          <w:rFonts w:ascii="Arial" w:hAnsi="Arial" w:cs="Arial"/>
+          <w:sz w:val="24"/>
+          <w:szCs w:val="24"/>
+        </w:rPr>
+        <w:t>, también voy a recorrer los conejos</w:t>
+      </w:r>
+      <w:r>
+        <w:rPr>
+          <w:rFonts w:ascii="Arial" w:hAnsi="Arial" w:cs="Arial"/>
+          <w:sz w:val="24"/>
+          <w:szCs w:val="24"/>
+        </w:rPr>
+        <w:t>).</w:t>
+      </w:r>
+    </w:p>
+    <w:p>
+      <w:pPr>
+        <w:pStyle w:val="Prrafodelista"/>
+        <w:rPr>
+          <w:rFonts w:ascii="Arial" w:hAnsi="Arial" w:cs="Arial"/>
+          <w:sz w:val="24"/>
+          <w:szCs w:val="24"/>
+        </w:rPr>
+      </w:pPr>
+      <w:r>
+        <w:rPr>
+          <w:rFonts w:ascii="Arial" w:hAnsi="Arial" w:cs="Arial"/>
+          <w:sz w:val="24"/>
+          <w:szCs w:val="24"/>
+        </w:rPr>
+        <w:t xml:space="preserve">Y un último problema que encontré fue que en el </w:t>
       </w:r>
       <w:proofErr w:type="spellStart"/>
       <w:r>
@@ -763,7 +1017,7 @@
           <w:sz w:val="24"/>
           <w:szCs w:val="24"/>
         </w:rPr>
-        <w:t>ObjectAT</w:t>
+        <w:t>Forms</w:t>
       </w:r>
       <w:proofErr w:type="spellEnd"/>
       <w:r>
@@ -772,322 +1026,63 @@
           <w:sz w:val="24"/>
           <w:szCs w:val="24"/>
         </w:rPr>
-        <w:t xml:space="preserve">, </w:t>
-      </w:r>
-      <w:r>
-        <w:rPr>
-          <w:rFonts w:ascii="Arial" w:hAnsi="Arial" w:cs="Arial"/>
-          <w:sz w:val="24"/>
-          <w:szCs w:val="24"/>
-        </w:rPr>
-        <w:t>recorría el vector con todos los elementos (</w:t>
+        <w:t>, se encuentra</w:t>
+      </w:r>
+      <w:r>
+        <w:rPr>
+          <w:rFonts w:ascii="Arial" w:hAnsi="Arial" w:cs="Arial"/>
+          <w:sz w:val="24"/>
+          <w:szCs w:val="24"/>
+        </w:rPr>
+        <w:t>n 2 eventos que llaman a Step(), (el método Step() tiene la funcionalidad de llamar a diversas funciones para actualizar el programa).</w:t>
+      </w:r>
+    </w:p>
+    <w:p>
+      <w:pPr>
+        <w:pStyle w:val="Prrafodelista"/>
+        <w:rPr>
+          <w:rFonts w:ascii="Arial" w:hAnsi="Arial" w:cs="Arial"/>
+          <w:sz w:val="24"/>
+          <w:szCs w:val="24"/>
+        </w:rPr>
+      </w:pPr>
+      <w:r>
+        <w:rPr>
+          <w:rFonts w:ascii="Arial" w:hAnsi="Arial" w:cs="Arial"/>
+          <w:sz w:val="24"/>
+          <w:szCs w:val="24"/>
+        </w:rPr>
+        <w:t xml:space="preserve">Entre los eventos encontramos </w:t>
+      </w:r>
+      <w:r>
+        <w:rPr>
+          <w:rFonts w:ascii="Arial" w:hAnsi="Arial" w:cs="Arial"/>
+          <w:color w:val="000000"/>
+          <w:sz w:val="24"/>
+          <w:szCs w:val="24"/>
+        </w:rPr>
+        <w:t>“</w:t>
       </w:r>
       <w:proofErr w:type="spellStart"/>
       <w:r>
         <w:rPr>
           <w:rFonts w:ascii="Arial" w:hAnsi="Arial" w:cs="Arial"/>
-          <w:sz w:val="24"/>
-          <w:szCs w:val="24"/>
-        </w:rPr>
-        <w:t>rabit</w:t>
+          <w:color w:val="000000"/>
+          <w:sz w:val="24"/>
+          <w:szCs w:val="24"/>
+        </w:rPr>
+        <w:t>updateTimer_Tick</w:t>
       </w:r>
       <w:proofErr w:type="spellEnd"/>
       <w:r>
         <w:rPr>
           <w:rFonts w:ascii="Arial" w:hAnsi="Arial" w:cs="Arial"/>
-          <w:sz w:val="24"/>
-          <w:szCs w:val="24"/>
-        </w:rPr>
-        <w:t xml:space="preserve"> y </w:t>
-      </w:r>
-      <w:proofErr w:type="spellStart"/>
-      <w:r>
-        <w:rPr>
-          <w:rFonts w:ascii="Arial" w:hAnsi="Arial" w:cs="Arial"/>
-          <w:sz w:val="24"/>
-          <w:szCs w:val="24"/>
-        </w:rPr>
-        <w:t>gras</w:t>
-      </w:r>
-      <w:r>
-        <w:rPr>
-          <w:rFonts w:ascii="Arial" w:hAnsi="Arial" w:cs="Arial"/>
-          <w:sz w:val="24"/>
-          <w:szCs w:val="24"/>
-        </w:rPr>
-        <w:t>s</w:t>
-      </w:r>
-      <w:proofErr w:type="spellEnd"/>
-      <w:r>
-        <w:rPr>
-          <w:rFonts w:ascii="Arial" w:hAnsi="Arial" w:cs="Arial"/>
-          <w:sz w:val="24"/>
-          <w:szCs w:val="24"/>
-        </w:rPr>
-        <w:t xml:space="preserve">) cada vez que un conejo quería comer, o reproducirse. </w:t>
-      </w:r>
-    </w:p>
-    <w:p>
-      <w:pPr>
-        <w:pStyle w:val="Prrafodelista"/>
-        <w:rPr>
-          <w:rFonts w:ascii="Arial" w:hAnsi="Arial" w:cs="Arial"/>
-          <w:sz w:val="24"/>
-          <w:szCs w:val="24"/>
-        </w:rPr>
-      </w:pPr>
-      <w:r>
-        <w:rPr>
-          <w:rFonts w:ascii="Arial" w:hAnsi="Arial" w:cs="Arial"/>
-          <w:sz w:val="24"/>
-          <w:szCs w:val="24"/>
-        </w:rPr>
-        <w:t xml:space="preserve">Otro problema que destaque es que tenemos un </w:t>
-      </w:r>
-      <w:r>
-        <w:rPr>
-          <w:rFonts w:ascii="Arial" w:hAnsi="Arial" w:cs="Arial"/>
-          <w:sz w:val="24"/>
-          <w:szCs w:val="24"/>
-        </w:rPr>
-        <w:t xml:space="preserve">vector con todos los elementos dentro de la </w:t>
-      </w:r>
-      <w:r>
-        <w:rPr>
-          <w:rFonts w:ascii="Arial" w:hAnsi="Arial" w:cs="Arial"/>
-          <w:sz w:val="24"/>
-          <w:szCs w:val="24"/>
-        </w:rPr>
-        <w:t>aplicación,</w:t>
-      </w:r>
-      <w:r>
-        <w:rPr>
-          <w:rFonts w:ascii="Arial" w:hAnsi="Arial" w:cs="Arial"/>
-          <w:sz w:val="24"/>
-          <w:szCs w:val="24"/>
-        </w:rPr>
-        <w:t xml:space="preserve"> y esto trae ciertos problemas</w:t>
-      </w:r>
-      <w:r>
-        <w:rPr>
-          <w:rFonts w:ascii="Arial" w:hAnsi="Arial" w:cs="Arial"/>
-          <w:sz w:val="24"/>
-          <w:szCs w:val="24"/>
-        </w:rPr>
-        <w:t xml:space="preserve"> </w:t>
-      </w:r>
-      <w:r>
-        <w:rPr>
-          <w:rFonts w:ascii="Arial" w:hAnsi="Arial" w:cs="Arial"/>
-          <w:sz w:val="24"/>
-          <w:szCs w:val="24"/>
-        </w:rPr>
-        <w:t>al momento de recorrer el vector</w:t>
-      </w:r>
-      <w:r>
-        <w:rPr>
-          <w:rFonts w:ascii="Arial" w:hAnsi="Arial" w:cs="Arial"/>
-          <w:sz w:val="24"/>
-          <w:szCs w:val="24"/>
-        </w:rPr>
-        <w:t xml:space="preserve">, ya que </w:t>
-      </w:r>
-      <w:r>
-        <w:rPr>
-          <w:rFonts w:ascii="Arial" w:hAnsi="Arial" w:cs="Arial"/>
-          <w:sz w:val="24"/>
-          <w:szCs w:val="24"/>
-        </w:rPr>
-        <w:t xml:space="preserve">accedo a </w:t>
-      </w:r>
-      <w:r>
-        <w:rPr>
-          <w:rFonts w:ascii="Arial" w:hAnsi="Arial" w:cs="Arial"/>
-          <w:sz w:val="24"/>
-          <w:szCs w:val="24"/>
-        </w:rPr>
-        <w:t>más</w:t>
-      </w:r>
-      <w:r>
-        <w:rPr>
-          <w:rFonts w:ascii="Arial" w:hAnsi="Arial" w:cs="Arial"/>
-          <w:sz w:val="24"/>
-          <w:szCs w:val="24"/>
-        </w:rPr>
-        <w:t xml:space="preserve"> elementos de los que quiero</w:t>
-      </w:r>
-      <w:r>
-        <w:rPr>
-          <w:rFonts w:ascii="Arial" w:hAnsi="Arial" w:cs="Arial"/>
-          <w:sz w:val="24"/>
-          <w:szCs w:val="24"/>
-        </w:rPr>
-        <w:t>.</w:t>
-      </w:r>
-    </w:p>
-    <w:p>
-      <w:pPr>
-        <w:pStyle w:val="Prrafodelista"/>
-        <w:rPr>
-          <w:rFonts w:ascii="Arial" w:hAnsi="Arial" w:cs="Arial"/>
-          <w:sz w:val="24"/>
-          <w:szCs w:val="24"/>
-        </w:rPr>
-      </w:pPr>
-      <w:r>
-        <w:rPr>
-          <w:rFonts w:ascii="Arial" w:hAnsi="Arial" w:cs="Arial"/>
-          <w:sz w:val="24"/>
-          <w:szCs w:val="24"/>
-        </w:rPr>
-        <w:t>(</w:t>
-      </w:r>
-      <w:r>
-        <w:rPr>
-          <w:rFonts w:ascii="Arial" w:hAnsi="Arial" w:cs="Arial"/>
-          <w:sz w:val="24"/>
-          <w:szCs w:val="24"/>
-        </w:rPr>
-        <w:t>Un Ejemplo de esto último</w:t>
-      </w:r>
-      <w:r>
-        <w:rPr>
-          <w:rFonts w:ascii="Arial" w:hAnsi="Arial" w:cs="Arial"/>
-          <w:sz w:val="24"/>
-          <w:szCs w:val="24"/>
-        </w:rPr>
-        <w:t xml:space="preserve">: </w:t>
-      </w:r>
-      <w:r>
-        <w:rPr>
-          <w:rFonts w:ascii="Arial" w:hAnsi="Arial" w:cs="Arial"/>
-          <w:sz w:val="24"/>
-          <w:szCs w:val="24"/>
-        </w:rPr>
-        <w:t xml:space="preserve"> Si </w:t>
-      </w:r>
-      <w:r>
-        <w:rPr>
-          <w:rFonts w:ascii="Arial" w:hAnsi="Arial" w:cs="Arial"/>
-          <w:sz w:val="24"/>
-          <w:szCs w:val="24"/>
-        </w:rPr>
-        <w:t xml:space="preserve">quiero </w:t>
-      </w:r>
-      <w:r>
-        <w:rPr>
-          <w:rFonts w:ascii="Arial" w:hAnsi="Arial" w:cs="Arial"/>
-          <w:sz w:val="24"/>
-          <w:szCs w:val="24"/>
-        </w:rPr>
-        <w:t>que el conejo busque las posiciones de la Grass</w:t>
-      </w:r>
-      <w:r>
-        <w:rPr>
-          <w:rFonts w:ascii="Arial" w:hAnsi="Arial" w:cs="Arial"/>
-          <w:sz w:val="24"/>
-          <w:szCs w:val="24"/>
-        </w:rPr>
-        <w:t>, también voy a recorrer los conejos</w:t>
-      </w:r>
-      <w:r>
-        <w:rPr>
-          <w:rFonts w:ascii="Arial" w:hAnsi="Arial" w:cs="Arial"/>
-          <w:sz w:val="24"/>
-          <w:szCs w:val="24"/>
-        </w:rPr>
-        <w:t>).</w:t>
-      </w:r>
-    </w:p>
-    <w:p>
-      <w:pPr>
-        <w:pStyle w:val="Prrafodelista"/>
-        <w:rPr>
-          <w:rFonts w:ascii="Arial" w:hAnsi="Arial" w:cs="Arial"/>
-          <w:sz w:val="24"/>
-          <w:szCs w:val="24"/>
-        </w:rPr>
-      </w:pPr>
-      <w:r>
-        <w:rPr>
-          <w:rFonts w:ascii="Arial" w:hAnsi="Arial" w:cs="Arial"/>
-          <w:sz w:val="24"/>
-          <w:szCs w:val="24"/>
-        </w:rPr>
-        <w:t xml:space="preserve">Y un último problema que encontré fue que en el </w:t>
-      </w:r>
-      <w:proofErr w:type="spellStart"/>
-      <w:r>
-        <w:rPr>
-          <w:rFonts w:ascii="Arial" w:hAnsi="Arial" w:cs="Arial"/>
-          <w:sz w:val="24"/>
-          <w:szCs w:val="24"/>
-        </w:rPr>
-        <w:t>Forms</w:t>
-      </w:r>
-      <w:proofErr w:type="spellEnd"/>
-      <w:r>
-        <w:rPr>
-          <w:rFonts w:ascii="Arial" w:hAnsi="Arial" w:cs="Arial"/>
-          <w:sz w:val="24"/>
-          <w:szCs w:val="24"/>
-        </w:rPr>
-        <w:t>, se encuentra</w:t>
-      </w:r>
-      <w:r>
-        <w:rPr>
-          <w:rFonts w:ascii="Arial" w:hAnsi="Arial" w:cs="Arial"/>
-          <w:sz w:val="24"/>
-          <w:szCs w:val="24"/>
-        </w:rPr>
-        <w:t xml:space="preserve">n 2 eventos que llaman a </w:t>
-      </w:r>
-      <w:proofErr w:type="gramStart"/>
-      <w:r>
-        <w:rPr>
-          <w:rFonts w:ascii="Arial" w:hAnsi="Arial" w:cs="Arial"/>
-          <w:sz w:val="24"/>
-          <w:szCs w:val="24"/>
-        </w:rPr>
-        <w:t>Step(</w:t>
-      </w:r>
-      <w:proofErr w:type="gramEnd"/>
-      <w:r>
-        <w:rPr>
-          <w:rFonts w:ascii="Arial" w:hAnsi="Arial" w:cs="Arial"/>
-          <w:sz w:val="24"/>
-          <w:szCs w:val="24"/>
-        </w:rPr>
-        <w:t>), (el método Step() tiene la funcionalidad de llamar a diversas funciones para actualizar el programa).</w:t>
-      </w:r>
-    </w:p>
-    <w:p>
-      <w:pPr>
-        <w:pStyle w:val="Prrafodelista"/>
-        <w:rPr>
-          <w:rFonts w:ascii="Arial" w:hAnsi="Arial" w:cs="Arial"/>
-          <w:sz w:val="24"/>
-          <w:szCs w:val="24"/>
-        </w:rPr>
-      </w:pPr>
-      <w:r>
-        <w:rPr>
-          <w:rFonts w:ascii="Arial" w:hAnsi="Arial" w:cs="Arial"/>
-          <w:sz w:val="24"/>
-          <w:szCs w:val="24"/>
-        </w:rPr>
-        <w:t xml:space="preserve">Entre los eventos encontramos </w:t>
-      </w:r>
-      <w:r>
-        <w:rPr>
-          <w:rFonts w:ascii="Arial" w:hAnsi="Arial" w:cs="Arial"/>
           <w:color w:val="000000"/>
           <w:sz w:val="24"/>
           <w:szCs w:val="24"/>
         </w:rPr>
-        <w:t>“</w:t>
-      </w:r>
-      <w:proofErr w:type="spellStart"/>
+        <w:t xml:space="preserve">” que llama a </w:t>
+      </w:r>
       <w:r>
         <w:rPr>
           <w:rFonts w:ascii="Arial" w:hAnsi="Arial" w:cs="Arial"/>
@@ -1095,9 +1090,8 @@
           <w:sz w:val="24"/>
           <w:szCs w:val="24"/>
         </w:rPr>
-        <w:t>updateTimer_Tick</w:t>
-      </w:r>
-      <w:proofErr w:type="spellEnd"/>
+        <w:t>S</w:t>
+      </w:r>
       <w:r>
         <w:rPr>
           <w:rFonts w:ascii="Arial" w:hAnsi="Arial" w:cs="Arial"/>
@@ -1105,36 +1099,7 @@
           <w:sz w:val="24"/>
           <w:szCs w:val="24"/>
         </w:rPr>
-        <w:t xml:space="preserve">” que llama a </w:t>
-      </w:r>
-      <w:proofErr w:type="gramStart"/>
-      <w:r>
-        <w:rPr>
-          <w:rFonts w:ascii="Arial" w:hAnsi="Arial" w:cs="Arial"/>
-          <w:color w:val="000000"/>
-          <w:sz w:val="24"/>
-          <w:szCs w:val="24"/>
-        </w:rPr>
-        <w:t>S</w:t>
-      </w:r>
-      <w:r>
-        <w:rPr>
-          <w:rFonts w:ascii="Arial" w:hAnsi="Arial" w:cs="Arial"/>
-          <w:color w:val="000000"/>
-          <w:sz w:val="24"/>
-          <w:szCs w:val="24"/>
-        </w:rPr>
-        <w:t>tep(</w:t>
-      </w:r>
-      <w:proofErr w:type="gramEnd"/>
-      <w:r>
-        <w:rPr>
-          <w:rFonts w:ascii="Arial" w:hAnsi="Arial" w:cs="Arial"/>
-          <w:color w:val="000000"/>
-          <w:sz w:val="24"/>
-          <w:szCs w:val="24"/>
-        </w:rPr>
-        <w:t>) cada cierto tiempo</w:t>
+        <w:t>tep() cada cierto tiempo</w:t>
       </w:r>
       <w:r>
         <w:rPr>
@@ -1401,19 +1366,8 @@
           <w:sz w:val="24"/>
           <w:szCs w:val="24"/>
         </w:rPr>
-        <w:t>Form1_</w:t>
-      </w:r>
-      <w:proofErr w:type="gramStart"/>
-      <w:r>
-        <w:rPr>
-          <w:rFonts w:ascii="Arial" w:hAnsi="Arial" w:cs="Arial"/>
-          <w:color w:val="000000"/>
-          <w:sz w:val="24"/>
-          <w:szCs w:val="24"/>
-        </w:rPr>
-        <w:t>Click</w:t>
-      </w:r>
-      <w:proofErr w:type="gramEnd"/>
+        <w:t>Form1_Click</w:t>
+      </w:r>
       <w:r>
         <w:rPr>
           <w:rFonts w:ascii="Arial" w:hAnsi="Arial" w:cs="Arial"/>
@@ -1540,110 +1494,145 @@
           <w:sz w:val="24"/>
           <w:szCs w:val="24"/>
         </w:rPr>
-        <w:t xml:space="preserve"> y el programa en si avanza más rápido en relación tiempo. El programa decae por otros problemas (que optimizare más adelante).</w:t>
-      </w:r>
-    </w:p>
-    <w:p>
-      <w:pPr>
-        <w:pStyle w:val="Prrafodelista"/>
-        <w:rPr>
-          <w:rFonts w:ascii="Arial" w:hAnsi="Arial" w:cs="Arial"/>
-          <w:sz w:val="24"/>
-          <w:szCs w:val="24"/>
-        </w:rPr>
-      </w:pPr>
-    </w:p>
-    <w:p>
-      <w:pPr>
-        <w:pStyle w:val="Prrafodelista"/>
-        <w:rPr>
-          <w:rFonts w:ascii="Arial" w:hAnsi="Arial" w:cs="Arial"/>
-          <w:sz w:val="24"/>
-          <w:szCs w:val="24"/>
-        </w:rPr>
-      </w:pPr>
-    </w:p>
-    <w:p>
-      <w:pPr>
-        <w:pStyle w:val="Prrafodelista"/>
-        <w:rPr>
-          <w:rFonts w:ascii="Arial" w:hAnsi="Arial" w:cs="Arial"/>
-          <w:sz w:val="24"/>
-          <w:szCs w:val="24"/>
-        </w:rPr>
-      </w:pPr>
-    </w:p>
-    <w:p>
-      <w:pPr>
-        <w:pStyle w:val="Prrafodelista"/>
-        <w:rPr>
-          <w:rFonts w:ascii="Arial" w:hAnsi="Arial" w:cs="Arial"/>
-          <w:sz w:val="24"/>
-          <w:szCs w:val="24"/>
-        </w:rPr>
-      </w:pPr>
-    </w:p>
-    <w:p>
-      <w:pPr>
-        <w:pStyle w:val="Prrafodelista"/>
-        <w:rPr>
-          <w:rFonts w:ascii="Arial" w:hAnsi="Arial" w:cs="Arial"/>
-          <w:sz w:val="24"/>
-          <w:szCs w:val="24"/>
-        </w:rPr>
-      </w:pPr>
-    </w:p>
-    <w:p>
-      <w:pPr>
-        <w:pStyle w:val="Prrafodelista"/>
-        <w:rPr>
-          <w:rFonts w:ascii="Arial" w:hAnsi="Arial" w:cs="Arial"/>
-          <w:sz w:val="24"/>
-          <w:szCs w:val="24"/>
-        </w:rPr>
-      </w:pPr>
-    </w:p>
-    <w:p>
-      <w:pPr>
-        <w:pStyle w:val="Prrafodelista"/>
-        <w:rPr>
-          <w:rFonts w:ascii="Arial" w:hAnsi="Arial" w:cs="Arial"/>
-          <w:sz w:val="24"/>
-          <w:szCs w:val="24"/>
-        </w:rPr>
-      </w:pPr>
-    </w:p>
-    <w:p>
-      <w:pPr>
-        <w:pStyle w:val="Prrafodelista"/>
-        <w:rPr>
-          <w:rFonts w:ascii="Arial" w:hAnsi="Arial" w:cs="Arial"/>
-          <w:sz w:val="24"/>
-          <w:szCs w:val="24"/>
-        </w:rPr>
-      </w:pPr>
-    </w:p>
-    <w:p>
-      <w:pPr>
-        <w:pStyle w:val="Prrafodelista"/>
-        <w:rPr>
-          <w:rFonts w:ascii="Arial" w:hAnsi="Arial" w:cs="Arial"/>
-          <w:sz w:val="24"/>
-          <w:szCs w:val="24"/>
-        </w:rPr>
-      </w:pPr>
-    </w:p>
-    <w:p>
-      <w:pPr>
-        <w:rPr>
-          <w:rFonts w:ascii="Arial" w:hAnsi="Arial" w:cs="Arial"/>
-          <w:sz w:val="24"/>
-          <w:szCs w:val="24"/>
-        </w:rPr>
-      </w:pPr>
-    </w:p>
-    <w:p>
-      <w:pPr>
+        <w:t xml:space="preserve"> y el programa en si avanza más rápido en relación tiempo. El programa decae por otros problemas (que </w:t>
+      </w:r>
+      <w:r>
+        <w:rPr>
+          <w:rFonts w:ascii="Arial" w:hAnsi="Arial" w:cs="Arial"/>
+          <w:sz w:val="24"/>
+          <w:szCs w:val="24"/>
+        </w:rPr>
+        <w:t xml:space="preserve">optimizare en la </w:t>
+      </w:r>
+      <w:proofErr w:type="spellStart"/>
+      <w:r>
+        <w:rPr>
+          <w:rFonts w:ascii="Arial" w:hAnsi="Arial" w:cs="Arial"/>
+          <w:sz w:val="24"/>
+          <w:szCs w:val="24"/>
+        </w:rPr>
+        <w:t>Hipotesis</w:t>
+      </w:r>
+      <w:proofErr w:type="spellEnd"/>
+      <w:r>
+        <w:rPr>
+          <w:rFonts w:ascii="Arial" w:hAnsi="Arial" w:cs="Arial"/>
+          <w:sz w:val="24"/>
+          <w:szCs w:val="24"/>
+        </w:rPr>
+        <w:t xml:space="preserve"> 2</w:t>
+      </w:r>
+      <w:r>
+        <w:rPr>
+          <w:rFonts w:ascii="Arial" w:hAnsi="Arial" w:cs="Arial"/>
+          <w:sz w:val="24"/>
+          <w:szCs w:val="24"/>
+        </w:rPr>
+        <w:t>).</w:t>
+      </w:r>
+    </w:p>
+    <w:p>
+      <w:pPr>
+        <w:pStyle w:val="Prrafodelista"/>
+        <w:rPr>
+          <w:rFonts w:ascii="Arial" w:hAnsi="Arial" w:cs="Arial"/>
+          <w:sz w:val="24"/>
+          <w:szCs w:val="24"/>
+        </w:rPr>
+      </w:pPr>
+    </w:p>
+    <w:p>
+      <w:pPr>
+        <w:pStyle w:val="Prrafodelista"/>
+        <w:rPr>
+          <w:rFonts w:ascii="Arial" w:hAnsi="Arial" w:cs="Arial"/>
+          <w:sz w:val="24"/>
+          <w:szCs w:val="24"/>
+        </w:rPr>
+      </w:pPr>
+    </w:p>
+    <w:p>
+      <w:pPr>
+        <w:pStyle w:val="Prrafodelista"/>
+        <w:rPr>
+          <w:rFonts w:ascii="Arial" w:hAnsi="Arial" w:cs="Arial"/>
+          <w:sz w:val="24"/>
+          <w:szCs w:val="24"/>
+        </w:rPr>
+      </w:pPr>
+    </w:p>
+    <w:p>
+      <w:pPr>
+        <w:pStyle w:val="Prrafodelista"/>
+        <w:rPr>
+          <w:rFonts w:ascii="Arial" w:hAnsi="Arial" w:cs="Arial"/>
+          <w:sz w:val="24"/>
+          <w:szCs w:val="24"/>
+        </w:rPr>
+      </w:pPr>
+    </w:p>
+    <w:p>
+      <w:pPr>
+        <w:pStyle w:val="Prrafodelista"/>
+        <w:rPr>
+          <w:rFonts w:ascii="Arial" w:hAnsi="Arial" w:cs="Arial"/>
+          <w:sz w:val="24"/>
+          <w:szCs w:val="24"/>
+        </w:rPr>
+      </w:pPr>
+    </w:p>
+    <w:p>
+      <w:pPr>
+        <w:pStyle w:val="Prrafodelista"/>
+        <w:rPr>
+          <w:rFonts w:ascii="Arial" w:hAnsi="Arial" w:cs="Arial"/>
+          <w:sz w:val="24"/>
+          <w:szCs w:val="24"/>
+        </w:rPr>
+      </w:pPr>
+    </w:p>
+    <w:p>
+      <w:pPr>
+        <w:pStyle w:val="Prrafodelista"/>
+        <w:rPr>
+          <w:rFonts w:ascii="Arial" w:hAnsi="Arial" w:cs="Arial"/>
+          <w:sz w:val="24"/>
+          <w:szCs w:val="24"/>
+        </w:rPr>
+      </w:pPr>
+    </w:p>
+    <w:p>
+      <w:pPr>
+        <w:pStyle w:val="Prrafodelista"/>
+        <w:rPr>
+          <w:rFonts w:ascii="Arial" w:hAnsi="Arial" w:cs="Arial"/>
+          <w:sz w:val="24"/>
+          <w:szCs w:val="24"/>
+        </w:rPr>
+      </w:pPr>
+    </w:p>
+    <w:p>
+      <w:pPr>
+        <w:pStyle w:val="Prrafodelista"/>
+        <w:rPr>
+          <w:rFonts w:ascii="Arial" w:hAnsi="Arial" w:cs="Arial"/>
+          <w:sz w:val="24"/>
+          <w:szCs w:val="24"/>
+        </w:rPr>
+      </w:pPr>
+    </w:p>
+    <w:p>
+      <w:pPr>
+        <w:rPr>
+          <w:rFonts w:ascii="Arial" w:hAnsi="Arial" w:cs="Arial"/>
+          <w:sz w:val="24"/>
+          <w:szCs w:val="24"/>
+        </w:rPr>
+      </w:pPr>
+    </w:p>
+    <w:p>
+      <w:pPr>
+        <w:jc w:val="center"/>
         <w:rPr>
           <w:rFonts w:ascii="Arial" w:hAnsi="Arial" w:cs="Arial"/>
           <w:sz w:val="24"/>
@@ -1672,14 +1661,1100 @@
     </w:p>
     <w:p>
       <w:pPr>
-        <w:rPr>
-          <w:rFonts w:ascii="Arial" w:hAnsi="Arial" w:cs="Arial"/>
-          <w:sz w:val="24"/>
-          <w:szCs w:val="24"/>
-        </w:rPr>
-      </w:pPr>
+        <w:pStyle w:val="Prrafodelista"/>
+        <w:numPr>
+          <w:ilvl w:val="0"/>
+          <w:numId w:val="2"/>
+        </w:numPr>
+        <w:rPr>
+          <w:rFonts w:ascii="Arial" w:hAnsi="Arial" w:cs="Arial"/>
+          <w:sz w:val="24"/>
+          <w:szCs w:val="24"/>
+        </w:rPr>
+      </w:pPr>
+      <w:r>
+        <w:rPr>
+          <w:rFonts w:ascii="Arial" w:hAnsi="Arial" w:cs="Arial"/>
+          <w:sz w:val="24"/>
+          <w:szCs w:val="24"/>
+        </w:rPr>
+        <w:t>Mediciones Tomada</w:t>
+      </w:r>
+      <w:r>
+        <w:rPr>
+          <w:rFonts w:ascii="Arial" w:hAnsi="Arial" w:cs="Arial"/>
+          <w:sz w:val="24"/>
+          <w:szCs w:val="24"/>
+        </w:rPr>
+        <w:t>s</w:t>
+      </w:r>
+    </w:p>
+    <w:p>
+      <w:pPr>
+        <w:rPr>
+          <w:rFonts w:ascii="Arial" w:hAnsi="Arial" w:cs="Arial"/>
+          <w:sz w:val="24"/>
+          <w:szCs w:val="24"/>
+        </w:rPr>
+      </w:pPr>
+      <w:r>
+        <w:rPr>
+          <w:rFonts w:ascii="Arial" w:hAnsi="Arial" w:cs="Arial"/>
+          <w:noProof/>
+          <w:sz w:val="24"/>
+          <w:szCs w:val="24"/>
+        </w:rPr>
+        <w:drawing>
+          <wp:inline distT="0" distB="0" distL="0" distR="0" wp14:anchorId="57EA015B" wp14:editId="4742E5F6">
+            <wp:extent cx="5872849" cy="3533242"/>
+            <wp:effectExtent l="0" t="0" r="0" b="0"/>
+            <wp:docPr id="1" name="Imagen 1"/>
+            <wp:cNvGraphicFramePr>
+              <a:graphicFrameLocks xmlns:a="http://schemas.openxmlformats.org/drawingml/2006/main" noChangeAspect="1"/>
+            </wp:cNvGraphicFramePr>
+            <a:graphic xmlns:a="http://schemas.openxmlformats.org/drawingml/2006/main">
+              <a:graphicData uri="http://schemas.openxmlformats.org/drawingml/2006/picture">
+                <pic:pic xmlns:pic="http://schemas.openxmlformats.org/drawingml/2006/picture">
+                  <pic:nvPicPr>
+                    <pic:cNvPr id="0" name="Picture 1"/>
+                    <pic:cNvPicPr>
+                      <a:picLocks noChangeAspect="1" noChangeArrowheads="1"/>
+                    </pic:cNvPicPr>
+                  </pic:nvPicPr>
+                  <pic:blipFill>
+                    <a:blip r:embed="rId7">
+                      <a:extLst>
+                        <a:ext uri="{28A0092B-C50C-407E-A947-70E740481C1C}">
+                          <a14:useLocalDpi xmlns:a14="http://schemas.microsoft.com/office/drawing/2010/main" val="0"/>
+                        </a:ext>
+                      </a:extLst>
+                    </a:blip>
+                    <a:srcRect/>
+                    <a:stretch>
+                      <a:fillRect/>
+                    </a:stretch>
+                  </pic:blipFill>
+                  <pic:spPr bwMode="auto">
+                    <a:xfrm>
+                      <a:off x="0" y="0"/>
+                      <a:ext cx="5895562" cy="3546907"/>
+                    </a:xfrm>
+                    <a:prstGeom prst="rect">
+                      <a:avLst/>
+                    </a:prstGeom>
+                    <a:noFill/>
+                    <a:ln>
+                      <a:noFill/>
+                    </a:ln>
+                  </pic:spPr>
+                </pic:pic>
+              </a:graphicData>
+            </a:graphic>
+          </wp:inline>
+        </w:drawing>
+      </w:r>
+    </w:p>
+    <w:p>
+      <w:pPr>
+        <w:rPr>
+          <w:rFonts w:ascii="Arial" w:hAnsi="Arial" w:cs="Arial"/>
+          <w:sz w:val="24"/>
+          <w:szCs w:val="24"/>
+        </w:rPr>
+      </w:pPr>
+      <w:r>
+        <w:rPr>
+          <w:rFonts w:ascii="Arial" w:hAnsi="Arial" w:cs="Arial"/>
+          <w:noProof/>
+          <w:sz w:val="24"/>
+          <w:szCs w:val="24"/>
+        </w:rPr>
+        <w:drawing>
+          <wp:inline distT="0" distB="0" distL="0" distR="0">
+            <wp:extent cx="5902163" cy="4081882"/>
+            <wp:effectExtent l="0" t="0" r="3810" b="0"/>
+            <wp:docPr id="4" name="Imagen 4"/>
+            <wp:cNvGraphicFramePr>
+              <a:graphicFrameLocks xmlns:a="http://schemas.openxmlformats.org/drawingml/2006/main" noChangeAspect="1"/>
+            </wp:cNvGraphicFramePr>
+            <a:graphic xmlns:a="http://schemas.openxmlformats.org/drawingml/2006/main">
+              <a:graphicData uri="http://schemas.openxmlformats.org/drawingml/2006/picture">
+                <pic:pic xmlns:pic="http://schemas.openxmlformats.org/drawingml/2006/picture">
+                  <pic:nvPicPr>
+                    <pic:cNvPr id="0" name="Picture 2"/>
+                    <pic:cNvPicPr>
+                      <a:picLocks noChangeAspect="1" noChangeArrowheads="1"/>
+                    </pic:cNvPicPr>
+                  </pic:nvPicPr>
+                  <pic:blipFill>
+                    <a:blip r:embed="rId8" cstate="print">
+                      <a:extLst>
+                        <a:ext uri="{28A0092B-C50C-407E-A947-70E740481C1C}">
+                          <a14:useLocalDpi xmlns:a14="http://schemas.microsoft.com/office/drawing/2010/main" val="0"/>
+                        </a:ext>
+                      </a:extLst>
+                    </a:blip>
+                    <a:srcRect/>
+                    <a:stretch>
+                      <a:fillRect/>
+                    </a:stretch>
+                  </pic:blipFill>
+                  <pic:spPr bwMode="auto">
+                    <a:xfrm>
+                      <a:off x="0" y="0"/>
+                      <a:ext cx="5912792" cy="4089233"/>
+                    </a:xfrm>
+                    <a:prstGeom prst="rect">
+                      <a:avLst/>
+                    </a:prstGeom>
+                    <a:noFill/>
+                    <a:ln>
+                      <a:noFill/>
+                    </a:ln>
+                  </pic:spPr>
+                </pic:pic>
+              </a:graphicData>
+            </a:graphic>
+          </wp:inline>
+        </w:drawing>
+      </w:r>
+    </w:p>
+    <w:p>
+      <w:pPr>
+        <w:rPr>
+          <w:rFonts w:ascii="Arial" w:hAnsi="Arial" w:cs="Arial"/>
+          <w:sz w:val="24"/>
+          <w:szCs w:val="24"/>
+        </w:rPr>
+      </w:pPr>
+    </w:p>
+    <w:p>
+      <w:pPr>
+        <w:pStyle w:val="Prrafodelista"/>
+        <w:numPr>
+          <w:ilvl w:val="0"/>
+          <w:numId w:val="2"/>
+        </w:numPr>
+        <w:rPr>
+          <w:rFonts w:ascii="Arial" w:hAnsi="Arial" w:cs="Arial"/>
+          <w:sz w:val="24"/>
+          <w:szCs w:val="24"/>
+        </w:rPr>
+      </w:pPr>
+      <w:r>
+        <w:rPr>
+          <w:rFonts w:ascii="Arial" w:hAnsi="Arial" w:cs="Arial"/>
+          <w:sz w:val="24"/>
+          <w:szCs w:val="24"/>
+        </w:rPr>
+        <w:lastRenderedPageBreak/>
+        <w:t xml:space="preserve">El Problema encontrado es </w:t>
+      </w:r>
+      <w:r>
+        <w:rPr>
+          <w:rFonts w:ascii="Arial" w:hAnsi="Arial" w:cs="Arial"/>
+          <w:sz w:val="24"/>
+          <w:szCs w:val="24"/>
+        </w:rPr>
+        <w:t xml:space="preserve">que la librería de </w:t>
+      </w:r>
+      <w:proofErr w:type="spellStart"/>
+      <w:r>
+        <w:rPr>
+          <w:rFonts w:ascii="Arial" w:hAnsi="Arial" w:cs="Arial"/>
+          <w:sz w:val="24"/>
+          <w:szCs w:val="24"/>
+        </w:rPr>
+        <w:t>Linq</w:t>
+      </w:r>
+      <w:proofErr w:type="spellEnd"/>
+      <w:r>
+        <w:rPr>
+          <w:rFonts w:ascii="Arial" w:hAnsi="Arial" w:cs="Arial"/>
+          <w:sz w:val="24"/>
+          <w:szCs w:val="24"/>
+        </w:rPr>
+        <w:t xml:space="preserve"> consume muchos recursos y tiempo de la CPU (53,12%).</w:t>
+      </w:r>
+    </w:p>
+    <w:p>
+      <w:pPr>
+        <w:pStyle w:val="Prrafodelista"/>
+        <w:rPr>
+          <w:rFonts w:ascii="Arial" w:hAnsi="Arial" w:cs="Arial"/>
+          <w:sz w:val="24"/>
+          <w:szCs w:val="24"/>
+        </w:rPr>
+      </w:pPr>
+      <w:r>
+        <w:rPr>
+          <w:rFonts w:ascii="Arial" w:hAnsi="Arial" w:cs="Arial"/>
+          <w:sz w:val="24"/>
+          <w:szCs w:val="24"/>
+        </w:rPr>
+        <w:t xml:space="preserve">En estos recursos consumidos se puede destacar 2 funciones donde se encuentra principalmente el problema, la función </w:t>
+      </w:r>
+      <w:proofErr w:type="spellStart"/>
+      <w:r>
+        <w:rPr>
+          <w:rFonts w:ascii="Arial" w:hAnsi="Arial" w:cs="Arial"/>
+          <w:sz w:val="24"/>
+          <w:szCs w:val="24"/>
+        </w:rPr>
+        <w:t>AddRabit</w:t>
+      </w:r>
+      <w:proofErr w:type="spellEnd"/>
+      <w:r>
+        <w:rPr>
+          <w:rFonts w:ascii="Arial" w:hAnsi="Arial" w:cs="Arial"/>
+          <w:sz w:val="24"/>
+          <w:szCs w:val="24"/>
+        </w:rPr>
+        <w:t xml:space="preserve"> y </w:t>
+      </w:r>
+      <w:proofErr w:type="spellStart"/>
+      <w:r>
+        <w:rPr>
+          <w:rFonts w:ascii="Arial" w:hAnsi="Arial" w:cs="Arial"/>
+          <w:sz w:val="24"/>
+          <w:szCs w:val="24"/>
+        </w:rPr>
+        <w:t>Remove</w:t>
+      </w:r>
+      <w:proofErr w:type="spellEnd"/>
+      <w:r>
+        <w:rPr>
+          <w:rFonts w:ascii="Arial" w:hAnsi="Arial" w:cs="Arial"/>
+          <w:sz w:val="24"/>
+          <w:szCs w:val="24"/>
+        </w:rPr>
+        <w:t>.</w:t>
+      </w:r>
+    </w:p>
+    <w:p>
+      <w:pPr>
+        <w:pStyle w:val="Prrafodelista"/>
+        <w:rPr>
+          <w:rFonts w:ascii="Arial" w:hAnsi="Arial" w:cs="Arial"/>
+          <w:sz w:val="24"/>
+          <w:szCs w:val="24"/>
+        </w:rPr>
+      </w:pPr>
+      <w:r>
+        <w:rPr>
+          <w:rFonts w:ascii="Arial" w:hAnsi="Arial" w:cs="Arial"/>
+          <w:sz w:val="24"/>
+          <w:szCs w:val="24"/>
+        </w:rPr>
+        <w:t xml:space="preserve">Estas 2 funciones son las que </w:t>
+      </w:r>
+      <w:r>
+        <w:rPr>
+          <w:rFonts w:ascii="Arial" w:hAnsi="Arial" w:cs="Arial"/>
+          <w:sz w:val="24"/>
+          <w:szCs w:val="24"/>
+        </w:rPr>
+        <w:t>utilizan</w:t>
+      </w:r>
+      <w:r>
+        <w:rPr>
+          <w:rFonts w:ascii="Arial" w:hAnsi="Arial" w:cs="Arial"/>
+          <w:sz w:val="24"/>
+          <w:szCs w:val="24"/>
+        </w:rPr>
+        <w:t xml:space="preserve"> </w:t>
+      </w:r>
+      <w:proofErr w:type="spellStart"/>
+      <w:r>
+        <w:rPr>
+          <w:rFonts w:ascii="Arial" w:hAnsi="Arial" w:cs="Arial"/>
+          <w:sz w:val="24"/>
+          <w:szCs w:val="24"/>
+        </w:rPr>
+        <w:t>Linq</w:t>
+      </w:r>
+      <w:proofErr w:type="spellEnd"/>
+      <w:r>
+        <w:rPr>
+          <w:rFonts w:ascii="Arial" w:hAnsi="Arial" w:cs="Arial"/>
+          <w:sz w:val="24"/>
+          <w:szCs w:val="24"/>
+        </w:rPr>
+        <w:t>.</w:t>
+      </w:r>
+    </w:p>
+    <w:p>
+      <w:pPr>
+        <w:pStyle w:val="Prrafodelista"/>
+        <w:rPr>
+          <w:rFonts w:ascii="Arial" w:hAnsi="Arial" w:cs="Arial"/>
+          <w:sz w:val="24"/>
+          <w:szCs w:val="24"/>
+        </w:rPr>
+      </w:pPr>
+    </w:p>
+    <w:p>
+      <w:pPr>
+        <w:pStyle w:val="Prrafodelista"/>
+        <w:numPr>
+          <w:ilvl w:val="0"/>
+          <w:numId w:val="2"/>
+        </w:numPr>
+        <w:rPr>
+          <w:rFonts w:ascii="Arial" w:hAnsi="Arial" w:cs="Arial"/>
+          <w:sz w:val="24"/>
+          <w:szCs w:val="24"/>
+        </w:rPr>
+      </w:pPr>
+      <w:r>
+        <w:rPr>
+          <w:rFonts w:ascii="Arial" w:hAnsi="Arial" w:cs="Arial"/>
+          <w:sz w:val="24"/>
+          <w:szCs w:val="24"/>
+        </w:rPr>
+        <w:t>La manera en el que se añaden los conejos a los vectores y se concatenan en “</w:t>
+      </w:r>
+      <w:proofErr w:type="spellStart"/>
+      <w:r>
+        <w:rPr>
+          <w:rFonts w:ascii="Arial" w:hAnsi="Arial" w:cs="Arial"/>
+          <w:color w:val="0000FF"/>
+          <w:sz w:val="24"/>
+          <w:szCs w:val="24"/>
+        </w:rPr>
+        <w:t>private</w:t>
+      </w:r>
+      <w:proofErr w:type="spellEnd"/>
+      <w:r>
+        <w:rPr>
+          <w:rFonts w:ascii="Arial" w:hAnsi="Arial" w:cs="Arial"/>
+          <w:color w:val="000000"/>
+          <w:sz w:val="24"/>
+          <w:szCs w:val="24"/>
+        </w:rPr>
+        <w:t xml:space="preserve"> </w:t>
+      </w:r>
+      <w:proofErr w:type="spellStart"/>
+      <w:r>
+        <w:rPr>
+          <w:rFonts w:ascii="Arial" w:hAnsi="Arial" w:cs="Arial"/>
+          <w:color w:val="000000"/>
+          <w:sz w:val="24"/>
+          <w:szCs w:val="24"/>
+        </w:rPr>
+        <w:t>GameObject</w:t>
+      </w:r>
+      <w:proofErr w:type="spellEnd"/>
+      <w:r>
+        <w:rPr>
+          <w:rFonts w:ascii="Arial" w:hAnsi="Arial" w:cs="Arial"/>
+          <w:color w:val="000000"/>
+          <w:sz w:val="24"/>
+          <w:szCs w:val="24"/>
+        </w:rPr>
+        <w:t xml:space="preserve">[] </w:t>
+      </w:r>
+      <w:proofErr w:type="spellStart"/>
+      <w:r>
+        <w:rPr>
+          <w:rFonts w:ascii="Arial" w:hAnsi="Arial" w:cs="Arial"/>
+          <w:color w:val="000000"/>
+          <w:sz w:val="24"/>
+          <w:szCs w:val="24"/>
+        </w:rPr>
+        <w:t>rabit</w:t>
+      </w:r>
+      <w:proofErr w:type="spellEnd"/>
+      <w:r>
+        <w:rPr>
+          <w:rFonts w:ascii="Arial" w:hAnsi="Arial" w:cs="Arial"/>
+          <w:color w:val="000000"/>
+          <w:sz w:val="24"/>
+          <w:szCs w:val="24"/>
+        </w:rPr>
+        <w:t xml:space="preserve"> = </w:t>
+      </w:r>
+      <w:r>
+        <w:rPr>
+          <w:rFonts w:ascii="Arial" w:hAnsi="Arial" w:cs="Arial"/>
+          <w:color w:val="0000FF"/>
+          <w:sz w:val="24"/>
+          <w:szCs w:val="24"/>
+        </w:rPr>
+        <w:t>new</w:t>
+      </w:r>
+      <w:r>
+        <w:rPr>
+          <w:rFonts w:ascii="Arial" w:hAnsi="Arial" w:cs="Arial"/>
+          <w:color w:val="000000"/>
+          <w:sz w:val="24"/>
+          <w:szCs w:val="24"/>
+        </w:rPr>
+        <w:t xml:space="preserve"> </w:t>
+      </w:r>
+      <w:proofErr w:type="spellStart"/>
+      <w:r>
+        <w:rPr>
+          <w:rFonts w:ascii="Arial" w:hAnsi="Arial" w:cs="Arial"/>
+          <w:color w:val="000000"/>
+          <w:sz w:val="24"/>
+          <w:szCs w:val="24"/>
+        </w:rPr>
+        <w:t>GameObject</w:t>
+      </w:r>
+      <w:proofErr w:type="spellEnd"/>
+      <w:r>
+        <w:rPr>
+          <w:rFonts w:ascii="Arial" w:hAnsi="Arial" w:cs="Arial"/>
+          <w:color w:val="000000"/>
+          <w:sz w:val="24"/>
+          <w:szCs w:val="24"/>
+        </w:rPr>
+        <w:t>[0];</w:t>
+      </w:r>
+      <w:r>
+        <w:rPr>
+          <w:rFonts w:ascii="Arial" w:hAnsi="Arial" w:cs="Arial"/>
+          <w:color w:val="000000"/>
+          <w:sz w:val="24"/>
+          <w:szCs w:val="24"/>
+        </w:rPr>
+        <w:t>” es muy lenta.</w:t>
+      </w:r>
+    </w:p>
+    <w:p>
+      <w:pPr>
+        <w:pStyle w:val="Prrafodelista"/>
+        <w:rPr>
+          <w:rFonts w:ascii="Arial" w:hAnsi="Arial" w:cs="Arial"/>
+          <w:color w:val="000000"/>
+          <w:sz w:val="24"/>
+          <w:szCs w:val="24"/>
+        </w:rPr>
+      </w:pPr>
+      <w:r>
+        <w:rPr>
+          <w:rFonts w:ascii="Arial" w:hAnsi="Arial" w:cs="Arial"/>
+          <w:color w:val="000000"/>
+          <w:sz w:val="24"/>
+          <w:szCs w:val="24"/>
+        </w:rPr>
+        <w:t xml:space="preserve">La solución que propongo es cambiar la estructura de datos que almacena a los </w:t>
+      </w:r>
+      <w:r>
+        <w:rPr>
+          <w:rFonts w:ascii="Arial" w:hAnsi="Arial" w:cs="Arial"/>
+          <w:color w:val="000000"/>
+          <w:sz w:val="24"/>
+          <w:szCs w:val="24"/>
+        </w:rPr>
+        <w:t>conejos</w:t>
+      </w:r>
+      <w:r>
+        <w:rPr>
+          <w:rFonts w:ascii="Arial" w:hAnsi="Arial" w:cs="Arial"/>
+          <w:color w:val="000000"/>
+          <w:sz w:val="24"/>
+          <w:szCs w:val="24"/>
+        </w:rPr>
+        <w:t xml:space="preserve"> por una Lista y cambiar los métodos </w:t>
+      </w:r>
+      <w:proofErr w:type="spellStart"/>
+      <w:r>
+        <w:rPr>
+          <w:rFonts w:ascii="Arial" w:hAnsi="Arial" w:cs="Arial"/>
+          <w:color w:val="000000"/>
+          <w:sz w:val="24"/>
+          <w:szCs w:val="24"/>
+        </w:rPr>
+        <w:t>Add</w:t>
+      </w:r>
+      <w:proofErr w:type="spellEnd"/>
+      <w:r>
+        <w:rPr>
+          <w:rFonts w:ascii="Arial" w:hAnsi="Arial" w:cs="Arial"/>
+          <w:color w:val="000000"/>
+          <w:sz w:val="24"/>
+          <w:szCs w:val="24"/>
+        </w:rPr>
+        <w:t xml:space="preserve"> y </w:t>
+      </w:r>
+      <w:proofErr w:type="spellStart"/>
+      <w:r>
+        <w:rPr>
+          <w:rFonts w:ascii="Arial" w:hAnsi="Arial" w:cs="Arial"/>
+          <w:color w:val="000000"/>
+          <w:sz w:val="24"/>
+          <w:szCs w:val="24"/>
+        </w:rPr>
+        <w:t>Remove</w:t>
+      </w:r>
+      <w:proofErr w:type="spellEnd"/>
+      <w:r>
+        <w:rPr>
+          <w:rFonts w:ascii="Arial" w:hAnsi="Arial" w:cs="Arial"/>
+          <w:color w:val="000000"/>
+          <w:sz w:val="24"/>
+          <w:szCs w:val="24"/>
+        </w:rPr>
+        <w:t xml:space="preserve"> para que sean mas eficientes y no tengan que recorrer toda la estructura de datos para añadir o eliminar un elemento (</w:t>
+      </w:r>
+      <w:proofErr w:type="spellStart"/>
+      <w:r>
+        <w:rPr>
+          <w:rFonts w:ascii="Arial" w:hAnsi="Arial" w:cs="Arial"/>
+          <w:color w:val="000000"/>
+          <w:sz w:val="24"/>
+          <w:szCs w:val="24"/>
+        </w:rPr>
+        <w:t>Rabit</w:t>
+      </w:r>
+      <w:proofErr w:type="spellEnd"/>
+      <w:r>
+        <w:rPr>
+          <w:rFonts w:ascii="Arial" w:hAnsi="Arial" w:cs="Arial"/>
+          <w:color w:val="000000"/>
+          <w:sz w:val="24"/>
+          <w:szCs w:val="24"/>
+        </w:rPr>
+        <w:t>).</w:t>
+      </w:r>
+    </w:p>
+    <w:p>
+      <w:pPr>
+        <w:pStyle w:val="Prrafodelista"/>
+        <w:rPr>
+          <w:rFonts w:ascii="Arial" w:hAnsi="Arial" w:cs="Arial"/>
+          <w:color w:val="000000"/>
+          <w:sz w:val="24"/>
+          <w:szCs w:val="24"/>
+        </w:rPr>
+      </w:pPr>
+    </w:p>
+    <w:p>
+      <w:pPr>
+        <w:pStyle w:val="Prrafodelista"/>
+        <w:numPr>
+          <w:ilvl w:val="0"/>
+          <w:numId w:val="2"/>
+        </w:numPr>
+        <w:rPr>
+          <w:rFonts w:ascii="Arial" w:hAnsi="Arial" w:cs="Arial"/>
+          <w:sz w:val="24"/>
+          <w:szCs w:val="24"/>
+        </w:rPr>
+      </w:pPr>
+      <w:r>
+        <w:rPr>
+          <w:rFonts w:ascii="Arial" w:hAnsi="Arial" w:cs="Arial"/>
+          <w:sz w:val="24"/>
+          <w:szCs w:val="24"/>
+        </w:rPr>
+        <w:t xml:space="preserve"> </w:t>
+      </w:r>
+      <w:r>
+        <w:rPr>
+          <w:rFonts w:ascii="Arial" w:hAnsi="Arial" w:cs="Arial"/>
+          <w:sz w:val="24"/>
+          <w:szCs w:val="24"/>
+        </w:rPr>
+        <w:t>Los cambios Fueron implementados al código.</w:t>
+      </w:r>
+    </w:p>
+    <w:p>
+      <w:pPr>
+        <w:rPr>
+          <w:rFonts w:ascii="Arial" w:hAnsi="Arial" w:cs="Arial"/>
+          <w:sz w:val="24"/>
+          <w:szCs w:val="24"/>
+        </w:rPr>
+      </w:pPr>
+    </w:p>
+    <w:p>
+      <w:pPr>
+        <w:pStyle w:val="Prrafodelista"/>
+        <w:numPr>
+          <w:ilvl w:val="0"/>
+          <w:numId w:val="2"/>
+        </w:numPr>
+        <w:rPr>
+          <w:rFonts w:ascii="Arial" w:hAnsi="Arial" w:cs="Arial"/>
+          <w:sz w:val="24"/>
+          <w:szCs w:val="24"/>
+        </w:rPr>
+      </w:pPr>
+      <w:r>
+        <w:rPr>
+          <w:rFonts w:ascii="Arial" w:hAnsi="Arial" w:cs="Arial"/>
+          <w:sz w:val="24"/>
+          <w:szCs w:val="24"/>
+        </w:rPr>
+        <w:t>La implementación realizada fue positiva el programa mejoro mucho</w:t>
+      </w:r>
+      <w:r>
+        <w:rPr>
+          <w:rFonts w:ascii="Arial" w:hAnsi="Arial" w:cs="Arial"/>
+          <w:sz w:val="24"/>
+          <w:szCs w:val="24"/>
+        </w:rPr>
+        <w:t>, ya no se cuelga al momento en el que los conejos se reproducen en masa</w:t>
+      </w:r>
+      <w:r>
+        <w:rPr>
+          <w:rFonts w:ascii="Arial" w:hAnsi="Arial" w:cs="Arial"/>
+          <w:sz w:val="24"/>
+          <w:szCs w:val="24"/>
+        </w:rPr>
+        <w:t>.</w:t>
+      </w:r>
+      <w:r>
+        <w:rPr>
+          <w:rFonts w:ascii="Arial" w:hAnsi="Arial" w:cs="Arial"/>
+          <w:sz w:val="24"/>
+          <w:szCs w:val="24"/>
+        </w:rPr>
+        <w:t xml:space="preserve"> </w:t>
+      </w:r>
+      <w:r>
+        <w:rPr>
+          <w:rFonts w:ascii="Arial" w:hAnsi="Arial" w:cs="Arial"/>
+          <w:sz w:val="24"/>
+          <w:szCs w:val="24"/>
+        </w:rPr>
+        <w:t>Por otro lado, el</w:t>
+      </w:r>
+      <w:r>
+        <w:rPr>
+          <w:rFonts w:ascii="Arial" w:hAnsi="Arial" w:cs="Arial"/>
+          <w:sz w:val="24"/>
+          <w:szCs w:val="24"/>
+        </w:rPr>
+        <w:t xml:space="preserve"> programa mejoro notablemente,</w:t>
+      </w:r>
+      <w:r>
+        <w:rPr>
+          <w:rFonts w:ascii="Arial" w:hAnsi="Arial" w:cs="Arial"/>
+          <w:sz w:val="24"/>
+          <w:szCs w:val="24"/>
+        </w:rPr>
+        <w:t xml:space="preserve"> si lo comparamos con la primer versión, pero</w:t>
+      </w:r>
+      <w:r>
+        <w:rPr>
+          <w:rFonts w:ascii="Arial" w:hAnsi="Arial" w:cs="Arial"/>
+          <w:sz w:val="24"/>
+          <w:szCs w:val="24"/>
+        </w:rPr>
+        <w:t xml:space="preserve"> surgió otro problema</w:t>
+      </w:r>
+      <w:r>
+        <w:rPr>
+          <w:rFonts w:ascii="Arial" w:hAnsi="Arial" w:cs="Arial"/>
+          <w:sz w:val="24"/>
+          <w:szCs w:val="24"/>
+        </w:rPr>
+        <w:t>,</w:t>
+      </w:r>
+      <w:r>
+        <w:rPr>
+          <w:rFonts w:ascii="Arial" w:hAnsi="Arial" w:cs="Arial"/>
+          <w:sz w:val="24"/>
+          <w:szCs w:val="24"/>
+        </w:rPr>
+        <w:t xml:space="preserve"> al avanzar </w:t>
+      </w:r>
+      <w:r>
+        <w:rPr>
+          <w:rFonts w:ascii="Arial" w:hAnsi="Arial" w:cs="Arial"/>
+          <w:sz w:val="24"/>
+          <w:szCs w:val="24"/>
+        </w:rPr>
+        <w:t xml:space="preserve">en </w:t>
+      </w:r>
+      <w:r>
+        <w:rPr>
+          <w:rFonts w:ascii="Arial" w:hAnsi="Arial" w:cs="Arial"/>
+          <w:sz w:val="24"/>
+          <w:szCs w:val="24"/>
+        </w:rPr>
+        <w:t>el programa la memoria colapsa y se termina la ejecución</w:t>
+      </w:r>
+      <w:r>
+        <w:rPr>
+          <w:rFonts w:ascii="Arial" w:hAnsi="Arial" w:cs="Arial"/>
+          <w:sz w:val="24"/>
+          <w:szCs w:val="24"/>
+        </w:rPr>
+        <w:t xml:space="preserve"> tirando este error </w:t>
+      </w:r>
+      <w:r>
+        <w:rPr>
+          <w:rFonts w:ascii="Arial" w:hAnsi="Arial" w:cs="Arial"/>
+          <w:sz w:val="24"/>
+          <w:szCs w:val="24"/>
+        </w:rPr>
+        <w:sym w:font="Wingdings" w:char="F0E0"/>
+      </w:r>
+      <w:r>
+        <w:rPr>
+          <w:rFonts w:ascii="Arial" w:hAnsi="Arial" w:cs="Arial"/>
+          <w:sz w:val="24"/>
+          <w:szCs w:val="24"/>
+        </w:rPr>
+        <w:t xml:space="preserve"> </w:t>
+      </w:r>
+      <w:proofErr w:type="spellStart"/>
+      <w:r>
+        <w:rPr>
+          <w:rFonts w:ascii="Arial" w:eastAsia="Times New Roman" w:hAnsi="Arial" w:cs="Arial"/>
+          <w:color w:val="171717"/>
+          <w:kern w:val="36"/>
+          <w:sz w:val="24"/>
+          <w:szCs w:val="24"/>
+          <w:lang w:eastAsia="es-AR"/>
+        </w:rPr>
+        <w:t>OutOfMemoryException</w:t>
+      </w:r>
+      <w:proofErr w:type="spellEnd"/>
+    </w:p>
+    <w:p>
+      <w:pPr>
+        <w:pStyle w:val="Prrafodelista"/>
+        <w:rPr>
+          <w:rFonts w:ascii="Arial" w:hAnsi="Arial" w:cs="Arial"/>
+          <w:sz w:val="24"/>
+          <w:szCs w:val="24"/>
+        </w:rPr>
+      </w:pPr>
+    </w:p>
+    <w:p>
+      <w:pPr>
+        <w:pStyle w:val="Prrafodelista"/>
+        <w:rPr>
+          <w:rFonts w:ascii="Arial" w:hAnsi="Arial" w:cs="Arial"/>
+          <w:sz w:val="24"/>
+          <w:szCs w:val="24"/>
+        </w:rPr>
+      </w:pPr>
+      <w:r>
+        <w:rPr>
+          <w:rFonts w:ascii="Arial" w:hAnsi="Arial" w:cs="Arial"/>
+          <w:sz w:val="24"/>
+          <w:szCs w:val="24"/>
+        </w:rPr>
+        <w:t>Este error de memoria se arreglara en la (</w:t>
+      </w:r>
+      <w:proofErr w:type="spellStart"/>
+      <w:r>
+        <w:rPr>
+          <w:rFonts w:ascii="Arial" w:hAnsi="Arial" w:cs="Arial"/>
+          <w:sz w:val="24"/>
+          <w:szCs w:val="24"/>
+        </w:rPr>
+        <w:t>Hipotesis</w:t>
+      </w:r>
+      <w:proofErr w:type="spellEnd"/>
+      <w:r>
+        <w:rPr>
+          <w:rFonts w:ascii="Arial" w:hAnsi="Arial" w:cs="Arial"/>
+          <w:sz w:val="24"/>
+          <w:szCs w:val="24"/>
+        </w:rPr>
+        <w:t xml:space="preserve"> 3</w:t>
+      </w:r>
       <w:bookmarkStart w:id="0" w:name="_GoBack"/>
       <w:bookmarkEnd w:id="0"/>
+      <w:r>
+        <w:rPr>
+          <w:rFonts w:ascii="Arial" w:hAnsi="Arial" w:cs="Arial"/>
+          <w:sz w:val="24"/>
+          <w:szCs w:val="24"/>
+        </w:rPr>
+        <w:t>).</w:t>
+      </w:r>
+    </w:p>
+    <w:p>
+      <w:pPr>
+        <w:rPr>
+          <w:rFonts w:ascii="Arial" w:hAnsi="Arial" w:cs="Arial"/>
+          <w:color w:val="171717"/>
+          <w:sz w:val="24"/>
+          <w:szCs w:val="24"/>
+          <w:shd w:val="clear" w:color="auto" w:fill="FFFFFF"/>
+        </w:rPr>
+      </w:pPr>
+    </w:p>
+    <w:p>
+      <w:pPr>
+        <w:rPr>
+          <w:rFonts w:ascii="Arial" w:hAnsi="Arial" w:cs="Arial"/>
+          <w:color w:val="171717"/>
+          <w:sz w:val="24"/>
+          <w:szCs w:val="24"/>
+          <w:shd w:val="clear" w:color="auto" w:fill="FFFFFF"/>
+        </w:rPr>
+      </w:pPr>
+    </w:p>
+    <w:p>
+      <w:pPr>
+        <w:pStyle w:val="Prrafodelista"/>
+        <w:rPr>
+          <w:rFonts w:ascii="Arial" w:hAnsi="Arial" w:cs="Arial"/>
+          <w:color w:val="171717"/>
+          <w:sz w:val="24"/>
+          <w:szCs w:val="24"/>
+          <w:shd w:val="clear" w:color="auto" w:fill="FFFFFF"/>
+        </w:rPr>
+      </w:pPr>
+    </w:p>
+    <w:p>
+      <w:pPr>
+        <w:pStyle w:val="Prrafodelista"/>
+        <w:rPr>
+          <w:rFonts w:ascii="Arial" w:hAnsi="Arial" w:cs="Arial"/>
+          <w:color w:val="171717"/>
+          <w:sz w:val="24"/>
+          <w:szCs w:val="24"/>
+          <w:shd w:val="clear" w:color="auto" w:fill="FFFFFF"/>
+        </w:rPr>
+      </w:pPr>
+    </w:p>
+    <w:p>
+      <w:pPr>
+        <w:pStyle w:val="Prrafodelista"/>
+        <w:rPr>
+          <w:rFonts w:ascii="Arial" w:hAnsi="Arial" w:cs="Arial"/>
+          <w:color w:val="171717"/>
+          <w:sz w:val="24"/>
+          <w:szCs w:val="24"/>
+          <w:shd w:val="clear" w:color="auto" w:fill="FFFFFF"/>
+        </w:rPr>
+      </w:pPr>
+    </w:p>
+    <w:p>
+      <w:pPr>
+        <w:pStyle w:val="Prrafodelista"/>
+        <w:rPr>
+          <w:rFonts w:ascii="Arial" w:hAnsi="Arial" w:cs="Arial"/>
+          <w:color w:val="171717"/>
+          <w:sz w:val="24"/>
+          <w:szCs w:val="24"/>
+          <w:shd w:val="clear" w:color="auto" w:fill="FFFFFF"/>
+        </w:rPr>
+      </w:pPr>
+    </w:p>
+    <w:p>
+      <w:pPr>
+        <w:pStyle w:val="Prrafodelista"/>
+        <w:rPr>
+          <w:rFonts w:ascii="Arial" w:hAnsi="Arial" w:cs="Arial"/>
+          <w:color w:val="171717"/>
+          <w:sz w:val="24"/>
+          <w:szCs w:val="24"/>
+          <w:shd w:val="clear" w:color="auto" w:fill="FFFFFF"/>
+        </w:rPr>
+      </w:pPr>
+    </w:p>
+    <w:p>
+      <w:pPr>
+        <w:pStyle w:val="Prrafodelista"/>
+        <w:rPr>
+          <w:rFonts w:ascii="Arial" w:hAnsi="Arial" w:cs="Arial"/>
+          <w:color w:val="171717"/>
+          <w:sz w:val="24"/>
+          <w:szCs w:val="24"/>
+          <w:shd w:val="clear" w:color="auto" w:fill="FFFFFF"/>
+        </w:rPr>
+      </w:pPr>
+    </w:p>
+    <w:p>
+      <w:pPr>
+        <w:pStyle w:val="Prrafodelista"/>
+        <w:rPr>
+          <w:rFonts w:ascii="Arial" w:hAnsi="Arial" w:cs="Arial"/>
+          <w:color w:val="171717"/>
+          <w:sz w:val="24"/>
+          <w:szCs w:val="24"/>
+          <w:shd w:val="clear" w:color="auto" w:fill="FFFFFF"/>
+        </w:rPr>
+      </w:pPr>
+    </w:p>
+    <w:p>
+      <w:pPr>
+        <w:pStyle w:val="Prrafodelista"/>
+        <w:rPr>
+          <w:rFonts w:ascii="Arial" w:hAnsi="Arial" w:cs="Arial"/>
+          <w:color w:val="171717"/>
+          <w:sz w:val="24"/>
+          <w:szCs w:val="24"/>
+          <w:shd w:val="clear" w:color="auto" w:fill="FFFFFF"/>
+        </w:rPr>
+      </w:pPr>
+    </w:p>
+    <w:p>
+      <w:pPr>
+        <w:pStyle w:val="Prrafodelista"/>
+        <w:rPr>
+          <w:rFonts w:ascii="Arial" w:hAnsi="Arial" w:cs="Arial"/>
+          <w:color w:val="171717"/>
+          <w:sz w:val="24"/>
+          <w:szCs w:val="24"/>
+          <w:shd w:val="clear" w:color="auto" w:fill="FFFFFF"/>
+        </w:rPr>
+      </w:pPr>
+    </w:p>
+    <w:p>
+      <w:pPr>
+        <w:pStyle w:val="Prrafodelista"/>
+        <w:rPr>
+          <w:rFonts w:ascii="Arial" w:hAnsi="Arial" w:cs="Arial"/>
+          <w:color w:val="171717"/>
+          <w:sz w:val="24"/>
+          <w:szCs w:val="24"/>
+          <w:shd w:val="clear" w:color="auto" w:fill="FFFFFF"/>
+        </w:rPr>
+      </w:pPr>
+    </w:p>
+    <w:p>
+      <w:pPr>
+        <w:pStyle w:val="Prrafodelista"/>
+        <w:rPr>
+          <w:rFonts w:ascii="Arial" w:hAnsi="Arial" w:cs="Arial"/>
+          <w:color w:val="171717"/>
+          <w:sz w:val="24"/>
+          <w:szCs w:val="24"/>
+          <w:shd w:val="clear" w:color="auto" w:fill="FFFFFF"/>
+        </w:rPr>
+      </w:pPr>
+    </w:p>
+    <w:p>
+      <w:pPr>
+        <w:pStyle w:val="Prrafodelista"/>
+        <w:rPr>
+          <w:rFonts w:ascii="Arial" w:hAnsi="Arial" w:cs="Arial"/>
+          <w:color w:val="171717"/>
+          <w:sz w:val="24"/>
+          <w:szCs w:val="24"/>
+          <w:shd w:val="clear" w:color="auto" w:fill="FFFFFF"/>
+        </w:rPr>
+      </w:pPr>
+    </w:p>
+    <w:p>
+      <w:pPr>
+        <w:pStyle w:val="Prrafodelista"/>
+        <w:rPr>
+          <w:rFonts w:ascii="Arial" w:hAnsi="Arial" w:cs="Arial"/>
+          <w:color w:val="171717"/>
+          <w:sz w:val="24"/>
+          <w:szCs w:val="24"/>
+          <w:shd w:val="clear" w:color="auto" w:fill="FFFFFF"/>
+        </w:rPr>
+      </w:pPr>
+    </w:p>
+    <w:p>
+      <w:pPr>
+        <w:pStyle w:val="Prrafodelista"/>
+        <w:rPr>
+          <w:rFonts w:ascii="Arial" w:hAnsi="Arial" w:cs="Arial"/>
+          <w:color w:val="171717"/>
+          <w:sz w:val="24"/>
+          <w:szCs w:val="24"/>
+          <w:shd w:val="clear" w:color="auto" w:fill="FFFFFF"/>
+        </w:rPr>
+      </w:pPr>
+    </w:p>
+    <w:p>
+      <w:pPr>
+        <w:pStyle w:val="Prrafodelista"/>
+        <w:rPr>
+          <w:rFonts w:ascii="Arial" w:hAnsi="Arial" w:cs="Arial"/>
+          <w:color w:val="171717"/>
+          <w:sz w:val="24"/>
+          <w:szCs w:val="24"/>
+          <w:shd w:val="clear" w:color="auto" w:fill="FFFFFF"/>
+        </w:rPr>
+      </w:pPr>
+    </w:p>
+    <w:p>
+      <w:pPr>
+        <w:pStyle w:val="Prrafodelista"/>
+        <w:rPr>
+          <w:rFonts w:ascii="Arial" w:hAnsi="Arial" w:cs="Arial"/>
+          <w:color w:val="171717"/>
+          <w:sz w:val="24"/>
+          <w:szCs w:val="24"/>
+          <w:shd w:val="clear" w:color="auto" w:fill="FFFFFF"/>
+        </w:rPr>
+      </w:pPr>
+    </w:p>
+    <w:p>
+      <w:pPr>
+        <w:pStyle w:val="Prrafodelista"/>
+        <w:rPr>
+          <w:rFonts w:ascii="Arial" w:hAnsi="Arial" w:cs="Arial"/>
+          <w:color w:val="171717"/>
+          <w:sz w:val="24"/>
+          <w:szCs w:val="24"/>
+          <w:shd w:val="clear" w:color="auto" w:fill="FFFFFF"/>
+        </w:rPr>
+      </w:pPr>
+    </w:p>
+    <w:p>
+      <w:pPr>
+        <w:pStyle w:val="Prrafodelista"/>
+        <w:rPr>
+          <w:rFonts w:ascii="Arial" w:hAnsi="Arial" w:cs="Arial"/>
+          <w:color w:val="171717"/>
+          <w:sz w:val="24"/>
+          <w:szCs w:val="24"/>
+          <w:shd w:val="clear" w:color="auto" w:fill="FFFFFF"/>
+        </w:rPr>
+      </w:pPr>
+    </w:p>
+    <w:p>
+      <w:pPr>
+        <w:pStyle w:val="Prrafodelista"/>
+        <w:rPr>
+          <w:rFonts w:ascii="Arial" w:hAnsi="Arial" w:cs="Arial"/>
+          <w:color w:val="171717"/>
+          <w:sz w:val="24"/>
+          <w:szCs w:val="24"/>
+          <w:shd w:val="clear" w:color="auto" w:fill="FFFFFF"/>
+        </w:rPr>
+      </w:pPr>
+    </w:p>
+    <w:p>
+      <w:pPr>
+        <w:pStyle w:val="Prrafodelista"/>
+        <w:jc w:val="center"/>
+        <w:rPr>
+          <w:rFonts w:ascii="Arial" w:hAnsi="Arial" w:cs="Arial"/>
+          <w:sz w:val="24"/>
+          <w:szCs w:val="24"/>
+        </w:rPr>
+      </w:pPr>
+      <w:proofErr w:type="spellStart"/>
+      <w:r>
+        <w:rPr>
+          <w:rFonts w:ascii="Arial" w:hAnsi="Arial" w:cs="Arial"/>
+          <w:color w:val="171717"/>
+          <w:sz w:val="24"/>
+          <w:szCs w:val="24"/>
+          <w:shd w:val="clear" w:color="auto" w:fill="FFFFFF"/>
+        </w:rPr>
+        <w:t>Hipotesis</w:t>
+      </w:r>
+      <w:proofErr w:type="spellEnd"/>
+      <w:r>
+        <w:rPr>
+          <w:rFonts w:ascii="Arial" w:hAnsi="Arial" w:cs="Arial"/>
+          <w:color w:val="171717"/>
+          <w:sz w:val="24"/>
+          <w:szCs w:val="24"/>
+          <w:shd w:val="clear" w:color="auto" w:fill="FFFFFF"/>
+        </w:rPr>
+        <w:t xml:space="preserve"> 3</w:t>
+      </w:r>
     </w:p>
     <w:sectPr>
       <w:pgSz w:w="11906" w:h="16838"/>
@@ -1694,9 +2769,9 @@
 <file path=word/numbering.xml><?xml version="1.0" encoding="utf-8"?>
 <w:numbering xmlns:wpc="http://schemas.microsoft.com/office/word/2010/wordprocessingCanvas" xmlns:cx="http://schemas.microsoft.com/office/drawing/2014/chartex" xmlns:cx1="http://schemas.microsoft.com/office/drawing/2015/9/8/chartex" xmlns:cx2="http://schemas.microsoft.com/office/drawing/2015/10/21/chartex" xmlns:cx3="http://schemas.microsoft.com/office/drawing/2016/5/9/chartex" xmlns:cx4="http://schemas.microsoft.com/office/drawing/2016/5/10/chartex" xmlns:cx5="http://schemas.microsoft.com/office/drawing/2016/5/11/chartex" xmlns:cx6="http://schemas.microsoft.com/office/drawing/2016/5/12/chartex" xmlns:cx7="http://schemas.microsoft.com/office/drawing/2016/5/13/chartex" xmlns:cx8="http://schemas.microsoft.com/office/drawing/2016/5/14/chartex" xmlns:mc="http://schemas.openxmlformats.org/markup-compatibility/2006" xmlns:aink="http://schemas.microsoft.com/office/drawing/2016/ink" xmlns:am3d="http://schemas.microsoft.com/office/drawing/2017/model3d" xmlns:o="urn:schemas-microsoft-com:office:office" xmlns:r="http://schemas.openxmlformats.org/officeDocument/2006/relationships" xmlns:m="http://schemas.openxmlformats.org/officeDocument/2006/math" xmlns:v="urn:schemas-microsoft-com:vml" xmlns:wp14="http://schemas.microsoft.com/office/word/2010/wordprocessingDrawing" xmlns:wp="http://schemas.openxmlformats.org/drawingml/2006/wordprocessingDrawing" xmlns:w10="urn:schemas-microsoft-com:office:word" xmlns:w="http://schemas.openxmlformats.org/wordprocessingml/2006/main" xmlns:w14="http://schemas.microsoft.com/office/word/2010/wordml" xmlns:w15="http://schemas.microsoft.com/office/word/2012/wordml" xmlns:w16cid="http://schemas.microsoft.com/office/word/2016/wordml/cid" xmlns:w16se="http://schemas.microsoft.com/office/word/2015/wordml/symex" xmlns:wpg="http://schemas.microsoft.com/office/word/2010/wordprocessingGroup" xmlns:wpi="http://schemas.microsoft.com/office/word/2010/wordprocessingInk" xmlns:wne="http://schemas.microsoft.com/office/word/2006/wordml" xmlns:wps="http://schemas.microsoft.com/office/word/2010/wordprocessingShape" mc:Ignorable="w14 w15 w16se w16cid wp14">
   <w:abstractNum w:abstractNumId="0" w15:restartNumberingAfterBreak="0">
-    <w:nsid w:val="02337E9B"/>
+    <w:nsid w:val="00601373"/>
     <w:multiLevelType w:val="hybridMultilevel"/>
-    <w:tmpl w:val="AAFE5EAC"/>
+    <w:tmpl w:val="ECC865D4"/>
     <w:lvl w:ilvl="0" w:tplc="2C0A000F">
       <w:start w:val="1"/>
       <w:numFmt w:val="decimal"/>
@@ -1782,7 +2857,99 @@
       </w:pPr>
     </w:lvl>
   </w:abstractNum>
+  <w:abstractNum w:abstractNumId="1" w15:restartNumberingAfterBreak="0">
+    <w:nsid w:val="02337E9B"/>
+    <w:multiLevelType w:val="hybridMultilevel"/>
+    <w:tmpl w:val="AAFE5EAC"/>
+    <w:lvl w:ilvl="0" w:tplc="2C0A000F">
+      <w:start w:val="1"/>
+      <w:numFmt w:val="decimal"/>
+      <w:lvlText w:val="%1."/>
+      <w:lvlJc w:val="left"/>
+      <w:pPr>
+        <w:ind w:left="720" w:hanging="360"/>
+      </w:pPr>
+      <w:rPr>
+        <w:rFonts w:hint="default"/>
+      </w:rPr>
+    </w:lvl>
+    <w:lvl w:ilvl="1" w:tplc="2C0A0019" w:tentative="1">
+      <w:start w:val="1"/>
+      <w:numFmt w:val="lowerLetter"/>
+      <w:lvlText w:val="%2."/>
+      <w:lvlJc w:val="left"/>
+      <w:pPr>
+        <w:ind w:left="1440" w:hanging="360"/>
+      </w:pPr>
+    </w:lvl>
+    <w:lvl w:ilvl="2" w:tplc="2C0A001B" w:tentative="1">
+      <w:start w:val="1"/>
+      <w:numFmt w:val="lowerRoman"/>
+      <w:lvlText w:val="%3."/>
+      <w:lvlJc w:val="right"/>
+      <w:pPr>
+        <w:ind w:left="2160" w:hanging="180"/>
+      </w:pPr>
+    </w:lvl>
+    <w:lvl w:ilvl="3" w:tplc="2C0A000F" w:tentative="1">
+      <w:start w:val="1"/>
+      <w:numFmt w:val="decimal"/>
+      <w:lvlText w:val="%4."/>
+      <w:lvlJc w:val="left"/>
+      <w:pPr>
+        <w:ind w:left="2880" w:hanging="360"/>
+      </w:pPr>
+    </w:lvl>
+    <w:lvl w:ilvl="4" w:tplc="2C0A0019" w:tentative="1">
+      <w:start w:val="1"/>
+      <w:numFmt w:val="lowerLetter"/>
+      <w:lvlText w:val="%5."/>
+      <w:lvlJc w:val="left"/>
+      <w:pPr>
+        <w:ind w:left="3600" w:hanging="360"/>
+      </w:pPr>
+    </w:lvl>
+    <w:lvl w:ilvl="5" w:tplc="2C0A001B" w:tentative="1">
+      <w:start w:val="1"/>
+      <w:numFmt w:val="lowerRoman"/>
+      <w:lvlText w:val="%6."/>
+      <w:lvlJc w:val="right"/>
+      <w:pPr>
+        <w:ind w:left="4320" w:hanging="180"/>
+      </w:pPr>
+    </w:lvl>
+    <w:lvl w:ilvl="6" w:tplc="2C0A000F" w:tentative="1">
+      <w:start w:val="1"/>
+      <w:numFmt w:val="decimal"/>
+      <w:lvlText w:val="%7."/>
+      <w:lvlJc w:val="left"/>
+      <w:pPr>
+        <w:ind w:left="5040" w:hanging="360"/>
+      </w:pPr>
+    </w:lvl>
+    <w:lvl w:ilvl="7" w:tplc="2C0A0019" w:tentative="1">
+      <w:start w:val="1"/>
+      <w:numFmt w:val="lowerLetter"/>
+      <w:lvlText w:val="%8."/>
+      <w:lvlJc w:val="left"/>
+      <w:pPr>
+        <w:ind w:left="5760" w:hanging="360"/>
+      </w:pPr>
+    </w:lvl>
+    <w:lvl w:ilvl="8" w:tplc="2C0A001B" w:tentative="1">
+      <w:start w:val="1"/>
+      <w:numFmt w:val="lowerRoman"/>
+      <w:lvlText w:val="%9."/>
+      <w:lvlJc w:val="right"/>
+      <w:pPr>
+        <w:ind w:left="6480" w:hanging="180"/>
+      </w:pPr>
+    </w:lvl>
+  </w:abstractNum>
   <w:num w:numId="1">
+    <w:abstractNumId w:val="1"/>
+  </w:num>
+  <w:num w:numId="2">
     <w:abstractNumId w:val="0"/>
   </w:num>
 </w:numbering>
@@ -2187,6 +3354,27 @@
     <w:name w:val="Normal"/>
     <w:qFormat/>
   </w:style>
+  <w:style w:type="paragraph" w:styleId="Ttulo1">
+    <w:name w:val="heading 1"/>
+    <w:basedOn w:val="Normal"/>
+    <w:link w:val="Ttulo1Car"/>
+    <w:uiPriority w:val="9"/>
+    <w:qFormat/>
+    <w:rsid w:val="004E38F8"/>
+    <w:pPr>
+      <w:spacing w:before="100" w:beforeAutospacing="1" w:after="100" w:afterAutospacing="1" w:line="240" w:lineRule="auto"/>
+      <w:outlineLvl w:val="0"/>
+    </w:pPr>
+    <w:rPr>
+      <w:rFonts w:ascii="Times New Roman" w:eastAsia="Times New Roman" w:hAnsi="Times New Roman" w:cs="Times New Roman"/>
+      <w:b/>
+      <w:bCs/>
+      <w:kern w:val="36"/>
+      <w:sz w:val="48"/>
+      <w:szCs w:val="48"/>
+      <w:lang w:eastAsia="es-AR"/>
+    </w:rPr>
+  </w:style>
   <w:style w:type="character" w:default="1" w:styleId="Fuentedeprrafopredeter">
     <w:name w:val="Default Paragraph Font"/>
     <w:uiPriority w:val="1"/>
@@ -2224,6 +3412,22 @@
       <w:ind w:left="720"/>
       <w:contextualSpacing/>
     </w:pPr>
+  </w:style>
+  <w:style w:type="character" w:customStyle="1" w:styleId="Ttulo1Car">
+    <w:name w:val="Título 1 Car"/>
+    <w:basedOn w:val="Fuentedeprrafopredeter"/>
+    <w:link w:val="Ttulo1"/>
+    <w:uiPriority w:val="9"/>
+    <w:rsid w:val="004E38F8"/>
+    <w:rPr>
+      <w:rFonts w:ascii="Times New Roman" w:eastAsia="Times New Roman" w:hAnsi="Times New Roman" w:cs="Times New Roman"/>
+      <w:b/>
+      <w:bCs/>
+      <w:kern w:val="36"/>
+      <w:sz w:val="48"/>
+      <w:szCs w:val="48"/>
+      <w:lang w:eastAsia="es-AR"/>
+    </w:rPr>
   </w:style>
 </w:styles>
 </file>

</xml_diff>

<commit_message>
Hipotesis 3 (Arreglar el Draw), Lo pude arreglar a medias, no como deseaba, pero en general la implementacion fue positiva
</commit_message>
<xml_diff>
--- a/4 Entrega Primer Parcial/TP Parcial Optimizacion 1.docx
+++ b/4 Entrega Primer Parcial/TP Parcial Optimizacion 1.docx
@@ -129,6 +129,7 @@
         <w:t xml:space="preserve">En cada </w:t>
       </w:r>
       <w:proofErr w:type="spellStart"/>
+      <w:proofErr w:type="gramStart"/>
       <w:r>
         <w:rPr>
           <w:rFonts w:ascii="Arial" w:hAnsi="Arial" w:cs="Arial"/>
@@ -140,6 +141,7 @@
         <w:t>frame</w:t>
       </w:r>
       <w:proofErr w:type="spellEnd"/>
+      <w:proofErr w:type="gramEnd"/>
       <w:r>
         <w:rPr>
           <w:rFonts w:ascii="Arial" w:hAnsi="Arial" w:cs="Arial"/>
@@ -161,6 +163,7 @@
         <w:t xml:space="preserve">con un por el escenario intentando comer el pasto que encuentren en sus inmediaciones y reproducirse con cualquier conejo que encuentren cerca. La reproducción sólo será posible si el conejo está en edad reproductiva y tiene suficiente comida. Cada conejo puede dar hasta 30 crías por </w:t>
       </w:r>
       <w:proofErr w:type="spellStart"/>
+      <w:proofErr w:type="gramStart"/>
       <w:r>
         <w:rPr>
           <w:rFonts w:ascii="Arial" w:hAnsi="Arial" w:cs="Arial"/>
@@ -172,6 +175,7 @@
         <w:t>frame</w:t>
       </w:r>
       <w:proofErr w:type="spellEnd"/>
+      <w:proofErr w:type="gramEnd"/>
       <w:r>
         <w:rPr>
           <w:rFonts w:ascii="Arial" w:hAnsi="Arial" w:cs="Arial"/>
@@ -1034,7 +1038,25 @@
           <w:sz w:val="24"/>
           <w:szCs w:val="24"/>
         </w:rPr>
-        <w:t>n 2 eventos que llaman a Step(), (el método Step() tiene la funcionalidad de llamar a diversas funciones para actualizar el programa).</w:t>
+        <w:t xml:space="preserve">n 2 eventos que llaman a </w:t>
+      </w:r>
+      <w:proofErr w:type="gramStart"/>
+      <w:r>
+        <w:rPr>
+          <w:rFonts w:ascii="Arial" w:hAnsi="Arial" w:cs="Arial"/>
+          <w:sz w:val="24"/>
+          <w:szCs w:val="24"/>
+        </w:rPr>
+        <w:t>Step(</w:t>
+      </w:r>
+      <w:proofErr w:type="gramEnd"/>
+      <w:r>
+        <w:rPr>
+          <w:rFonts w:ascii="Arial" w:hAnsi="Arial" w:cs="Arial"/>
+          <w:sz w:val="24"/>
+          <w:szCs w:val="24"/>
+        </w:rPr>
+        <w:t>), (el método Step() tiene la funcionalidad de llamar a diversas funciones para actualizar el programa).</w:t>
       </w:r>
     </w:p>
     <w:p>
@@ -1083,6 +1105,7 @@
         </w:rPr>
         <w:t xml:space="preserve">” que llama a </w:t>
       </w:r>
+      <w:proofErr w:type="gramStart"/>
       <w:r>
         <w:rPr>
           <w:rFonts w:ascii="Arial" w:hAnsi="Arial" w:cs="Arial"/>
@@ -1099,7 +1122,17 @@
           <w:sz w:val="24"/>
           <w:szCs w:val="24"/>
         </w:rPr>
-        <w:t>tep() cada cierto tiempo</w:t>
+        <w:t>tep(</w:t>
+      </w:r>
+      <w:proofErr w:type="gramEnd"/>
+      <w:r>
+        <w:rPr>
+          <w:rFonts w:ascii="Arial" w:hAnsi="Arial" w:cs="Arial"/>
+          <w:color w:val="000000"/>
+          <w:sz w:val="24"/>
+          <w:szCs w:val="24"/>
+        </w:rPr>
+        <w:t>) cada cierto tiempo</w:t>
       </w:r>
       <w:r>
         <w:rPr>
@@ -1366,8 +1399,19 @@
           <w:sz w:val="24"/>
           <w:szCs w:val="24"/>
         </w:rPr>
-        <w:t>Form1_Click</w:t>
-      </w:r>
+        <w:t>Form1_</w:t>
+      </w:r>
+      <w:proofErr w:type="gramStart"/>
+      <w:r>
+        <w:rPr>
+          <w:rFonts w:ascii="Arial" w:hAnsi="Arial" w:cs="Arial"/>
+          <w:color w:val="000000"/>
+          <w:sz w:val="24"/>
+          <w:szCs w:val="24"/>
+        </w:rPr>
+        <w:t>Click</w:t>
+      </w:r>
+      <w:proofErr w:type="gramEnd"/>
       <w:r>
         <w:rPr>
           <w:rFonts w:ascii="Arial" w:hAnsi="Arial" w:cs="Arial"/>
@@ -2035,6 +2079,7 @@
         <w:t xml:space="preserve"> </w:t>
       </w:r>
       <w:proofErr w:type="spellStart"/>
+      <w:proofErr w:type="gramStart"/>
       <w:r>
         <w:rPr>
           <w:rFonts w:ascii="Arial" w:hAnsi="Arial" w:cs="Arial"/>
@@ -2052,7 +2097,17 @@
           <w:sz w:val="24"/>
           <w:szCs w:val="24"/>
         </w:rPr>
-        <w:t xml:space="preserve">[] </w:t>
+        <w:t>[</w:t>
+      </w:r>
+      <w:proofErr w:type="gramEnd"/>
+      <w:r>
+        <w:rPr>
+          <w:rFonts w:ascii="Arial" w:hAnsi="Arial" w:cs="Arial"/>
+          <w:color w:val="000000"/>
+          <w:sz w:val="24"/>
+          <w:szCs w:val="24"/>
+        </w:rPr>
+        <w:t xml:space="preserve">] </w:t>
       </w:r>
       <w:proofErr w:type="spellStart"/>
       <w:r>
@@ -2250,15 +2305,7 @@
           <w:sz w:val="24"/>
           <w:szCs w:val="24"/>
         </w:rPr>
-        <w:t xml:space="preserve"> </w:t>
-      </w:r>
-      <w:r>
-        <w:rPr>
-          <w:rFonts w:ascii="Arial" w:hAnsi="Arial" w:cs="Arial"/>
-          <w:sz w:val="24"/>
-          <w:szCs w:val="24"/>
-        </w:rPr>
-        <w:t>Los cambios Fueron implementados al código.</w:t>
+        <w:t xml:space="preserve"> Los cambios Fueron implementados al código.</w:t>
       </w:r>
     </w:p>
     <w:p>
@@ -2337,7 +2384,23 @@
           <w:sz w:val="24"/>
           <w:szCs w:val="24"/>
         </w:rPr>
-        <w:t xml:space="preserve"> si lo comparamos con la primer versión, pero</w:t>
+        <w:t xml:space="preserve"> si lo comparamos con la </w:t>
+      </w:r>
+      <w:r>
+        <w:rPr>
+          <w:rFonts w:ascii="Arial" w:hAnsi="Arial" w:cs="Arial"/>
+          <w:sz w:val="24"/>
+          <w:szCs w:val="24"/>
+        </w:rPr>
+        <w:t>primera versión</w:t>
+      </w:r>
+      <w:r>
+        <w:rPr>
+          <w:rFonts w:ascii="Arial" w:hAnsi="Arial" w:cs="Arial"/>
+          <w:sz w:val="24"/>
+          <w:szCs w:val="24"/>
+        </w:rPr>
+        <w:t>, pero</w:t>
       </w:r>
       <w:r>
         <w:rPr>
@@ -2442,7 +2505,23 @@
           <w:sz w:val="24"/>
           <w:szCs w:val="24"/>
         </w:rPr>
-        <w:t>Este error de memoria se arreglara en la (</w:t>
+        <w:t xml:space="preserve">Este error de memoria se </w:t>
+      </w:r>
+      <w:r>
+        <w:rPr>
+          <w:rFonts w:ascii="Arial" w:hAnsi="Arial" w:cs="Arial"/>
+          <w:sz w:val="24"/>
+          <w:szCs w:val="24"/>
+        </w:rPr>
+        <w:t>arreglará</w:t>
+      </w:r>
+      <w:r>
+        <w:rPr>
+          <w:rFonts w:ascii="Arial" w:hAnsi="Arial" w:cs="Arial"/>
+          <w:sz w:val="24"/>
+          <w:szCs w:val="24"/>
+        </w:rPr>
+        <w:t xml:space="preserve"> en la (</w:t>
       </w:r>
       <w:proofErr w:type="spellStart"/>
       <w:r>
@@ -2460,301 +2539,937 @@
           <w:sz w:val="24"/>
           <w:szCs w:val="24"/>
         </w:rPr>
+        <w:t xml:space="preserve"> 3).</w:t>
+      </w:r>
+    </w:p>
+    <w:p>
+      <w:pPr>
+        <w:rPr>
+          <w:rFonts w:ascii="Arial" w:hAnsi="Arial" w:cs="Arial"/>
+          <w:color w:val="171717"/>
+          <w:sz w:val="24"/>
+          <w:szCs w:val="24"/>
+          <w:shd w:val="clear" w:color="auto" w:fill="FFFFFF"/>
+        </w:rPr>
+      </w:pPr>
+    </w:p>
+    <w:p>
+      <w:pPr>
+        <w:rPr>
+          <w:rFonts w:ascii="Arial" w:hAnsi="Arial" w:cs="Arial"/>
+          <w:color w:val="171717"/>
+          <w:sz w:val="24"/>
+          <w:szCs w:val="24"/>
+          <w:shd w:val="clear" w:color="auto" w:fill="FFFFFF"/>
+        </w:rPr>
+      </w:pPr>
+    </w:p>
+    <w:p>
+      <w:pPr>
+        <w:pStyle w:val="Prrafodelista"/>
+        <w:rPr>
+          <w:rFonts w:ascii="Arial" w:hAnsi="Arial" w:cs="Arial"/>
+          <w:color w:val="171717"/>
+          <w:sz w:val="24"/>
+          <w:szCs w:val="24"/>
+          <w:shd w:val="clear" w:color="auto" w:fill="FFFFFF"/>
+        </w:rPr>
+      </w:pPr>
+    </w:p>
+    <w:p>
+      <w:pPr>
+        <w:pStyle w:val="Prrafodelista"/>
+        <w:rPr>
+          <w:rFonts w:ascii="Arial" w:hAnsi="Arial" w:cs="Arial"/>
+          <w:color w:val="171717"/>
+          <w:sz w:val="24"/>
+          <w:szCs w:val="24"/>
+          <w:shd w:val="clear" w:color="auto" w:fill="FFFFFF"/>
+        </w:rPr>
+      </w:pPr>
+    </w:p>
+    <w:p>
+      <w:pPr>
+        <w:pStyle w:val="Prrafodelista"/>
+        <w:rPr>
+          <w:rFonts w:ascii="Arial" w:hAnsi="Arial" w:cs="Arial"/>
+          <w:color w:val="171717"/>
+          <w:sz w:val="24"/>
+          <w:szCs w:val="24"/>
+          <w:shd w:val="clear" w:color="auto" w:fill="FFFFFF"/>
+        </w:rPr>
+      </w:pPr>
+    </w:p>
+    <w:p>
+      <w:pPr>
+        <w:pStyle w:val="Prrafodelista"/>
+        <w:rPr>
+          <w:rFonts w:ascii="Arial" w:hAnsi="Arial" w:cs="Arial"/>
+          <w:color w:val="171717"/>
+          <w:sz w:val="24"/>
+          <w:szCs w:val="24"/>
+          <w:shd w:val="clear" w:color="auto" w:fill="FFFFFF"/>
+        </w:rPr>
+      </w:pPr>
+    </w:p>
+    <w:p>
+      <w:pPr>
+        <w:pStyle w:val="Prrafodelista"/>
+        <w:rPr>
+          <w:rFonts w:ascii="Arial" w:hAnsi="Arial" w:cs="Arial"/>
+          <w:color w:val="171717"/>
+          <w:sz w:val="24"/>
+          <w:szCs w:val="24"/>
+          <w:shd w:val="clear" w:color="auto" w:fill="FFFFFF"/>
+        </w:rPr>
+      </w:pPr>
+    </w:p>
+    <w:p>
+      <w:pPr>
+        <w:pStyle w:val="Prrafodelista"/>
+        <w:rPr>
+          <w:rFonts w:ascii="Arial" w:hAnsi="Arial" w:cs="Arial"/>
+          <w:color w:val="171717"/>
+          <w:sz w:val="24"/>
+          <w:szCs w:val="24"/>
+          <w:shd w:val="clear" w:color="auto" w:fill="FFFFFF"/>
+        </w:rPr>
+      </w:pPr>
+    </w:p>
+    <w:p>
+      <w:pPr>
+        <w:pStyle w:val="Prrafodelista"/>
+        <w:rPr>
+          <w:rFonts w:ascii="Arial" w:hAnsi="Arial" w:cs="Arial"/>
+          <w:color w:val="171717"/>
+          <w:sz w:val="24"/>
+          <w:szCs w:val="24"/>
+          <w:shd w:val="clear" w:color="auto" w:fill="FFFFFF"/>
+        </w:rPr>
+      </w:pPr>
+    </w:p>
+    <w:p>
+      <w:pPr>
+        <w:pStyle w:val="Prrafodelista"/>
+        <w:rPr>
+          <w:rFonts w:ascii="Arial" w:hAnsi="Arial" w:cs="Arial"/>
+          <w:color w:val="171717"/>
+          <w:sz w:val="24"/>
+          <w:szCs w:val="24"/>
+          <w:shd w:val="clear" w:color="auto" w:fill="FFFFFF"/>
+        </w:rPr>
+      </w:pPr>
+    </w:p>
+    <w:p>
+      <w:pPr>
+        <w:pStyle w:val="Prrafodelista"/>
+        <w:rPr>
+          <w:rFonts w:ascii="Arial" w:hAnsi="Arial" w:cs="Arial"/>
+          <w:color w:val="171717"/>
+          <w:sz w:val="24"/>
+          <w:szCs w:val="24"/>
+          <w:shd w:val="clear" w:color="auto" w:fill="FFFFFF"/>
+        </w:rPr>
+      </w:pPr>
+    </w:p>
+    <w:p>
+      <w:pPr>
+        <w:pStyle w:val="Prrafodelista"/>
+        <w:rPr>
+          <w:rFonts w:ascii="Arial" w:hAnsi="Arial" w:cs="Arial"/>
+          <w:color w:val="171717"/>
+          <w:sz w:val="24"/>
+          <w:szCs w:val="24"/>
+          <w:shd w:val="clear" w:color="auto" w:fill="FFFFFF"/>
+        </w:rPr>
+      </w:pPr>
+    </w:p>
+    <w:p>
+      <w:pPr>
+        <w:pStyle w:val="Prrafodelista"/>
+        <w:rPr>
+          <w:rFonts w:ascii="Arial" w:hAnsi="Arial" w:cs="Arial"/>
+          <w:color w:val="171717"/>
+          <w:sz w:val="24"/>
+          <w:szCs w:val="24"/>
+          <w:shd w:val="clear" w:color="auto" w:fill="FFFFFF"/>
+        </w:rPr>
+      </w:pPr>
+    </w:p>
+    <w:p>
+      <w:pPr>
+        <w:pStyle w:val="Prrafodelista"/>
+        <w:rPr>
+          <w:rFonts w:ascii="Arial" w:hAnsi="Arial" w:cs="Arial"/>
+          <w:color w:val="171717"/>
+          <w:sz w:val="24"/>
+          <w:szCs w:val="24"/>
+          <w:shd w:val="clear" w:color="auto" w:fill="FFFFFF"/>
+        </w:rPr>
+      </w:pPr>
+    </w:p>
+    <w:p>
+      <w:pPr>
+        <w:pStyle w:val="Prrafodelista"/>
+        <w:rPr>
+          <w:rFonts w:ascii="Arial" w:hAnsi="Arial" w:cs="Arial"/>
+          <w:color w:val="171717"/>
+          <w:sz w:val="24"/>
+          <w:szCs w:val="24"/>
+          <w:shd w:val="clear" w:color="auto" w:fill="FFFFFF"/>
+        </w:rPr>
+      </w:pPr>
+    </w:p>
+    <w:p>
+      <w:pPr>
+        <w:pStyle w:val="Prrafodelista"/>
+        <w:rPr>
+          <w:rFonts w:ascii="Arial" w:hAnsi="Arial" w:cs="Arial"/>
+          <w:color w:val="171717"/>
+          <w:sz w:val="24"/>
+          <w:szCs w:val="24"/>
+          <w:shd w:val="clear" w:color="auto" w:fill="FFFFFF"/>
+        </w:rPr>
+      </w:pPr>
+    </w:p>
+    <w:p>
+      <w:pPr>
+        <w:pStyle w:val="Prrafodelista"/>
+        <w:rPr>
+          <w:rFonts w:ascii="Arial" w:hAnsi="Arial" w:cs="Arial"/>
+          <w:color w:val="171717"/>
+          <w:sz w:val="24"/>
+          <w:szCs w:val="24"/>
+          <w:shd w:val="clear" w:color="auto" w:fill="FFFFFF"/>
+        </w:rPr>
+      </w:pPr>
+    </w:p>
+    <w:p>
+      <w:pPr>
+        <w:rPr>
+          <w:rFonts w:ascii="Arial" w:hAnsi="Arial" w:cs="Arial"/>
+          <w:color w:val="171717"/>
+          <w:sz w:val="24"/>
+          <w:szCs w:val="24"/>
+          <w:shd w:val="clear" w:color="auto" w:fill="FFFFFF"/>
+        </w:rPr>
+      </w:pPr>
+    </w:p>
+    <w:p>
+      <w:pPr>
+        <w:rPr>
+          <w:rFonts w:ascii="Arial" w:hAnsi="Arial" w:cs="Arial"/>
+          <w:color w:val="171717"/>
+          <w:sz w:val="24"/>
+          <w:szCs w:val="24"/>
+          <w:shd w:val="clear" w:color="auto" w:fill="FFFFFF"/>
+        </w:rPr>
+      </w:pPr>
+    </w:p>
+    <w:p>
+      <w:pPr>
+        <w:pStyle w:val="Prrafodelista"/>
+        <w:jc w:val="center"/>
+        <w:rPr>
+          <w:rFonts w:ascii="Arial" w:hAnsi="Arial" w:cs="Arial"/>
+          <w:color w:val="171717"/>
+          <w:sz w:val="24"/>
+          <w:szCs w:val="24"/>
+          <w:shd w:val="clear" w:color="auto" w:fill="FFFFFF"/>
+        </w:rPr>
+      </w:pPr>
+      <w:proofErr w:type="spellStart"/>
+      <w:r>
+        <w:rPr>
+          <w:rFonts w:ascii="Arial" w:hAnsi="Arial" w:cs="Arial"/>
+          <w:color w:val="171717"/>
+          <w:sz w:val="24"/>
+          <w:szCs w:val="24"/>
+          <w:shd w:val="clear" w:color="auto" w:fill="FFFFFF"/>
+        </w:rPr>
+        <w:lastRenderedPageBreak/>
+        <w:t>Hipotesis</w:t>
+      </w:r>
+      <w:proofErr w:type="spellEnd"/>
+      <w:r>
+        <w:rPr>
+          <w:rFonts w:ascii="Arial" w:hAnsi="Arial" w:cs="Arial"/>
+          <w:color w:val="171717"/>
+          <w:sz w:val="24"/>
+          <w:szCs w:val="24"/>
+          <w:shd w:val="clear" w:color="auto" w:fill="FFFFFF"/>
+        </w:rPr>
         <w:t xml:space="preserve"> 3</w:t>
       </w:r>
+    </w:p>
+    <w:p>
+      <w:pPr>
+        <w:pStyle w:val="Prrafodelista"/>
+        <w:numPr>
+          <w:ilvl w:val="0"/>
+          <w:numId w:val="3"/>
+        </w:numPr>
+        <w:rPr>
+          <w:rFonts w:ascii="Arial" w:hAnsi="Arial" w:cs="Arial"/>
+          <w:sz w:val="24"/>
+          <w:szCs w:val="24"/>
+        </w:rPr>
+      </w:pPr>
+      <w:r>
+        <w:rPr>
+          <w:rFonts w:ascii="Arial" w:hAnsi="Arial" w:cs="Arial"/>
+          <w:color w:val="171717"/>
+          <w:sz w:val="24"/>
+          <w:szCs w:val="24"/>
+          <w:shd w:val="clear" w:color="auto" w:fill="FFFFFF"/>
+        </w:rPr>
+        <w:t>Mediciones Tomadas</w:t>
+      </w:r>
+    </w:p>
+    <w:p>
+      <w:pPr>
+        <w:rPr>
+          <w:rFonts w:ascii="Arial" w:hAnsi="Arial" w:cs="Arial"/>
+          <w:sz w:val="24"/>
+          <w:szCs w:val="24"/>
+        </w:rPr>
+      </w:pPr>
+      <w:r>
+        <w:rPr>
+          <w:rFonts w:ascii="Arial" w:hAnsi="Arial" w:cs="Arial"/>
+          <w:noProof/>
+          <w:color w:val="171717"/>
+          <w:sz w:val="24"/>
+          <w:szCs w:val="24"/>
+          <w:shd w:val="clear" w:color="auto" w:fill="FFFFFF"/>
+        </w:rPr>
+        <w:drawing>
+          <wp:inline distT="0" distB="0" distL="0" distR="0" wp14:anchorId="7B02F03C" wp14:editId="3AC71832">
+            <wp:extent cx="5880682" cy="3203181"/>
+            <wp:effectExtent l="0" t="0" r="6350" b="0"/>
+            <wp:docPr id="5" name="Imagen 5"/>
+            <wp:cNvGraphicFramePr>
+              <a:graphicFrameLocks xmlns:a="http://schemas.openxmlformats.org/drawingml/2006/main" noChangeAspect="1"/>
+            </wp:cNvGraphicFramePr>
+            <a:graphic xmlns:a="http://schemas.openxmlformats.org/drawingml/2006/main">
+              <a:graphicData uri="http://schemas.openxmlformats.org/drawingml/2006/picture">
+                <pic:pic xmlns:pic="http://schemas.openxmlformats.org/drawingml/2006/picture">
+                  <pic:nvPicPr>
+                    <pic:cNvPr id="0" name="Picture 1"/>
+                    <pic:cNvPicPr>
+                      <a:picLocks noChangeAspect="1" noChangeArrowheads="1"/>
+                    </pic:cNvPicPr>
+                  </pic:nvPicPr>
+                  <pic:blipFill>
+                    <a:blip r:embed="rId9">
+                      <a:extLst>
+                        <a:ext uri="{28A0092B-C50C-407E-A947-70E740481C1C}">
+                          <a14:useLocalDpi xmlns:a14="http://schemas.microsoft.com/office/drawing/2010/main" val="0"/>
+                        </a:ext>
+                      </a:extLst>
+                    </a:blip>
+                    <a:srcRect/>
+                    <a:stretch>
+                      <a:fillRect/>
+                    </a:stretch>
+                  </pic:blipFill>
+                  <pic:spPr bwMode="auto">
+                    <a:xfrm>
+                      <a:off x="0" y="0"/>
+                      <a:ext cx="5941196" cy="3236143"/>
+                    </a:xfrm>
+                    <a:prstGeom prst="rect">
+                      <a:avLst/>
+                    </a:prstGeom>
+                    <a:noFill/>
+                    <a:ln>
+                      <a:noFill/>
+                    </a:ln>
+                  </pic:spPr>
+                </pic:pic>
+              </a:graphicData>
+            </a:graphic>
+          </wp:inline>
+        </w:drawing>
+      </w:r>
+    </w:p>
+    <w:p>
+      <w:pPr>
+        <w:rPr>
+          <w:rFonts w:ascii="Arial" w:hAnsi="Arial" w:cs="Arial"/>
+          <w:sz w:val="24"/>
+          <w:szCs w:val="24"/>
+        </w:rPr>
+      </w:pPr>
+      <w:r>
+        <w:rPr>
+          <w:rFonts w:ascii="Arial" w:hAnsi="Arial" w:cs="Arial"/>
+          <w:noProof/>
+          <w:sz w:val="24"/>
+          <w:szCs w:val="24"/>
+        </w:rPr>
+        <w:drawing>
+          <wp:inline distT="0" distB="0" distL="0" distR="0" wp14:anchorId="26B010E7" wp14:editId="4B85316E">
+            <wp:extent cx="5896051" cy="3459126"/>
+            <wp:effectExtent l="0" t="0" r="0" b="8255"/>
+            <wp:docPr id="6" name="Imagen 6"/>
+            <wp:cNvGraphicFramePr>
+              <a:graphicFrameLocks xmlns:a="http://schemas.openxmlformats.org/drawingml/2006/main" noChangeAspect="1"/>
+            </wp:cNvGraphicFramePr>
+            <a:graphic xmlns:a="http://schemas.openxmlformats.org/drawingml/2006/main">
+              <a:graphicData uri="http://schemas.openxmlformats.org/drawingml/2006/picture">
+                <pic:pic xmlns:pic="http://schemas.openxmlformats.org/drawingml/2006/picture">
+                  <pic:nvPicPr>
+                    <pic:cNvPr id="0" name="Picture 2"/>
+                    <pic:cNvPicPr>
+                      <a:picLocks noChangeAspect="1" noChangeArrowheads="1"/>
+                    </pic:cNvPicPr>
+                  </pic:nvPicPr>
+                  <pic:blipFill>
+                    <a:blip r:embed="rId10" cstate="print">
+                      <a:extLst>
+                        <a:ext uri="{28A0092B-C50C-407E-A947-70E740481C1C}">
+                          <a14:useLocalDpi xmlns:a14="http://schemas.microsoft.com/office/drawing/2010/main" val="0"/>
+                        </a:ext>
+                      </a:extLst>
+                    </a:blip>
+                    <a:srcRect/>
+                    <a:stretch>
+                      <a:fillRect/>
+                    </a:stretch>
+                  </pic:blipFill>
+                  <pic:spPr bwMode="auto">
+                    <a:xfrm>
+                      <a:off x="0" y="0"/>
+                      <a:ext cx="5948196" cy="3489718"/>
+                    </a:xfrm>
+                    <a:prstGeom prst="rect">
+                      <a:avLst/>
+                    </a:prstGeom>
+                    <a:noFill/>
+                    <a:ln>
+                      <a:noFill/>
+                    </a:ln>
+                  </pic:spPr>
+                </pic:pic>
+              </a:graphicData>
+            </a:graphic>
+          </wp:inline>
+        </w:drawing>
+      </w:r>
+    </w:p>
+    <w:p>
+      <w:pPr>
+        <w:rPr>
+          <w:rFonts w:ascii="Arial" w:hAnsi="Arial" w:cs="Arial"/>
+          <w:sz w:val="24"/>
+          <w:szCs w:val="24"/>
+        </w:rPr>
+      </w:pPr>
+    </w:p>
+    <w:p>
+      <w:pPr>
+        <w:rPr>
+          <w:rFonts w:ascii="Arial" w:eastAsia="Times New Roman" w:hAnsi="Arial" w:cs="Arial"/>
+          <w:color w:val="171717"/>
+          <w:kern w:val="36"/>
+          <w:sz w:val="24"/>
+          <w:szCs w:val="24"/>
+          <w:lang w:eastAsia="es-AR"/>
+        </w:rPr>
+      </w:pPr>
+      <w:r>
+        <w:rPr>
+          <w:rFonts w:ascii="Arial" w:hAnsi="Arial" w:cs="Arial"/>
+          <w:sz w:val="24"/>
+          <w:szCs w:val="24"/>
+        </w:rPr>
+        <w:t xml:space="preserve">Otra medición </w:t>
+      </w:r>
+      <w:r>
+        <w:rPr>
+          <w:rFonts w:ascii="Arial" w:hAnsi="Arial" w:cs="Arial"/>
+          <w:sz w:val="24"/>
+          <w:szCs w:val="24"/>
+        </w:rPr>
+        <w:t xml:space="preserve">tomada, es mirar el </w:t>
+      </w:r>
+      <w:proofErr w:type="spellStart"/>
+      <w:r>
+        <w:rPr>
+          <w:rFonts w:ascii="Arial" w:hAnsi="Arial" w:cs="Arial"/>
+          <w:sz w:val="24"/>
+          <w:szCs w:val="24"/>
+        </w:rPr>
+        <w:t>stopwatch</w:t>
+      </w:r>
+      <w:proofErr w:type="spellEnd"/>
+      <w:r>
+        <w:rPr>
+          <w:rFonts w:ascii="Arial" w:hAnsi="Arial" w:cs="Arial"/>
+          <w:sz w:val="24"/>
+          <w:szCs w:val="24"/>
+        </w:rPr>
+        <w:t xml:space="preserve"> que viene en el código por defecto, que muestra cómo se ralentiza los </w:t>
+      </w:r>
+      <w:proofErr w:type="spellStart"/>
+      <w:r>
+        <w:rPr>
+          <w:rFonts w:ascii="Arial" w:hAnsi="Arial" w:cs="Arial"/>
+          <w:sz w:val="24"/>
+          <w:szCs w:val="24"/>
+        </w:rPr>
+        <w:t>fps</w:t>
+      </w:r>
+      <w:proofErr w:type="spellEnd"/>
+      <w:r>
+        <w:rPr>
+          <w:rFonts w:ascii="Arial" w:hAnsi="Arial" w:cs="Arial"/>
+          <w:sz w:val="24"/>
+          <w:szCs w:val="24"/>
+        </w:rPr>
+        <w:t xml:space="preserve"> y </w:t>
+      </w:r>
+      <w:proofErr w:type="spellStart"/>
+      <w:r>
+        <w:rPr>
+          <w:rFonts w:ascii="Arial" w:hAnsi="Arial" w:cs="Arial"/>
+          <w:sz w:val="24"/>
+          <w:szCs w:val="24"/>
+        </w:rPr>
+        <w:t>frames</w:t>
+      </w:r>
+      <w:proofErr w:type="spellEnd"/>
+      <w:r>
+        <w:rPr>
+          <w:rFonts w:ascii="Arial" w:hAnsi="Arial" w:cs="Arial"/>
+          <w:sz w:val="24"/>
+          <w:szCs w:val="24"/>
+        </w:rPr>
+        <w:t xml:space="preserve"> del programa a medida que avanza, hasta saltar el error </w:t>
+      </w:r>
+      <w:proofErr w:type="spellStart"/>
+      <w:r>
+        <w:rPr>
+          <w:rFonts w:ascii="Arial" w:eastAsia="Times New Roman" w:hAnsi="Arial" w:cs="Arial"/>
+          <w:color w:val="171717"/>
+          <w:kern w:val="36"/>
+          <w:sz w:val="24"/>
+          <w:szCs w:val="24"/>
+          <w:lang w:eastAsia="es-AR"/>
+        </w:rPr>
+        <w:t>OutOfMemoryException</w:t>
+      </w:r>
+      <w:proofErr w:type="spellEnd"/>
+      <w:r>
+        <w:rPr>
+          <w:rFonts w:ascii="Arial" w:eastAsia="Times New Roman" w:hAnsi="Arial" w:cs="Arial"/>
+          <w:color w:val="171717"/>
+          <w:kern w:val="36"/>
+          <w:sz w:val="24"/>
+          <w:szCs w:val="24"/>
+          <w:lang w:eastAsia="es-AR"/>
+        </w:rPr>
+        <w:t>.</w:t>
+      </w:r>
+    </w:p>
+    <w:p>
+      <w:pPr>
+        <w:rPr>
+          <w:rFonts w:ascii="Arial" w:eastAsia="Times New Roman" w:hAnsi="Arial" w:cs="Arial"/>
+          <w:color w:val="171717"/>
+          <w:kern w:val="36"/>
+          <w:sz w:val="24"/>
+          <w:szCs w:val="24"/>
+          <w:lang w:eastAsia="es-AR"/>
+        </w:rPr>
+      </w:pPr>
+    </w:p>
+    <w:p>
+      <w:pPr>
+        <w:rPr>
+          <w:rFonts w:ascii="Arial" w:eastAsia="Times New Roman" w:hAnsi="Arial" w:cs="Arial"/>
+          <w:color w:val="171717"/>
+          <w:kern w:val="36"/>
+          <w:sz w:val="24"/>
+          <w:szCs w:val="24"/>
+          <w:lang w:eastAsia="es-AR"/>
+        </w:rPr>
+      </w:pPr>
+    </w:p>
+    <w:p>
+      <w:pPr>
+        <w:pStyle w:val="Prrafodelista"/>
+        <w:numPr>
+          <w:ilvl w:val="0"/>
+          <w:numId w:val="3"/>
+        </w:numPr>
+        <w:rPr>
+          <w:rFonts w:ascii="Arial" w:hAnsi="Arial" w:cs="Arial"/>
+          <w:sz w:val="24"/>
+          <w:szCs w:val="24"/>
+        </w:rPr>
+      </w:pPr>
+      <w:r>
+        <w:rPr>
+          <w:rFonts w:ascii="Arial" w:hAnsi="Arial" w:cs="Arial"/>
+          <w:sz w:val="24"/>
+          <w:szCs w:val="24"/>
+        </w:rPr>
+        <w:lastRenderedPageBreak/>
+        <w:t xml:space="preserve">El problema principal que encuentro es en la función </w:t>
+      </w:r>
+      <w:proofErr w:type="spellStart"/>
+      <w:r>
+        <w:rPr>
+          <w:rFonts w:ascii="Arial" w:hAnsi="Arial" w:cs="Arial"/>
+          <w:sz w:val="24"/>
+          <w:szCs w:val="24"/>
+        </w:rPr>
+        <w:t>DrawOn</w:t>
+      </w:r>
+      <w:proofErr w:type="spellEnd"/>
+      <w:r>
+        <w:rPr>
+          <w:rFonts w:ascii="Arial" w:hAnsi="Arial" w:cs="Arial"/>
+          <w:sz w:val="24"/>
+          <w:szCs w:val="24"/>
+        </w:rPr>
+        <w:t xml:space="preserve">, ya que dibuja constantemente cada </w:t>
+      </w:r>
+      <w:proofErr w:type="spellStart"/>
+      <w:r>
+        <w:rPr>
+          <w:rFonts w:ascii="Arial" w:hAnsi="Arial" w:cs="Arial"/>
+          <w:sz w:val="24"/>
+          <w:szCs w:val="24"/>
+        </w:rPr>
+        <w:t>ves</w:t>
+      </w:r>
+      <w:proofErr w:type="spellEnd"/>
+      <w:r>
+        <w:rPr>
+          <w:rFonts w:ascii="Arial" w:hAnsi="Arial" w:cs="Arial"/>
+          <w:sz w:val="24"/>
+          <w:szCs w:val="24"/>
+        </w:rPr>
+        <w:t xml:space="preserve"> que se actualiza el programa (en la función </w:t>
+      </w:r>
+      <w:proofErr w:type="spellStart"/>
+      <w:proofErr w:type="gramStart"/>
+      <w:r>
+        <w:rPr>
+          <w:rFonts w:ascii="Arial" w:hAnsi="Arial" w:cs="Arial"/>
+          <w:sz w:val="24"/>
+          <w:szCs w:val="24"/>
+        </w:rPr>
+        <w:t>Refresh</w:t>
+      </w:r>
+      <w:proofErr w:type="spellEnd"/>
+      <w:r>
+        <w:rPr>
+          <w:rFonts w:ascii="Arial" w:hAnsi="Arial" w:cs="Arial"/>
+          <w:sz w:val="24"/>
+          <w:szCs w:val="24"/>
+        </w:rPr>
+        <w:t>(</w:t>
+      </w:r>
+      <w:proofErr w:type="gramEnd"/>
+      <w:r>
+        <w:rPr>
+          <w:rFonts w:ascii="Arial" w:hAnsi="Arial" w:cs="Arial"/>
+          <w:sz w:val="24"/>
+          <w:szCs w:val="24"/>
+        </w:rPr>
+        <w:t xml:space="preserve">)), hasta que se ralentiza el programa y luego colapsa con el error </w:t>
+      </w:r>
+      <w:proofErr w:type="spellStart"/>
+      <w:r>
+        <w:rPr>
+          <w:rFonts w:ascii="Arial" w:eastAsia="Times New Roman" w:hAnsi="Arial" w:cs="Arial"/>
+          <w:color w:val="171717"/>
+          <w:kern w:val="36"/>
+          <w:sz w:val="24"/>
+          <w:szCs w:val="24"/>
+          <w:lang w:eastAsia="es-AR"/>
+        </w:rPr>
+        <w:t>OutOfMemoryException</w:t>
+      </w:r>
+      <w:proofErr w:type="spellEnd"/>
+      <w:r>
+        <w:rPr>
+          <w:rFonts w:ascii="Arial" w:eastAsia="Times New Roman" w:hAnsi="Arial" w:cs="Arial"/>
+          <w:color w:val="171717"/>
+          <w:kern w:val="36"/>
+          <w:sz w:val="24"/>
+          <w:szCs w:val="24"/>
+          <w:lang w:eastAsia="es-AR"/>
+        </w:rPr>
+        <w:t xml:space="preserve"> ).</w:t>
+      </w:r>
+    </w:p>
+    <w:p>
+      <w:pPr>
+        <w:pStyle w:val="Prrafodelista"/>
+        <w:ind w:left="1080"/>
+        <w:rPr>
+          <w:rFonts w:ascii="Arial" w:hAnsi="Arial" w:cs="Arial"/>
+          <w:sz w:val="24"/>
+          <w:szCs w:val="24"/>
+        </w:rPr>
+      </w:pPr>
+      <w:r>
+        <w:rPr>
+          <w:rFonts w:ascii="Arial" w:hAnsi="Arial" w:cs="Arial"/>
+          <w:sz w:val="24"/>
+          <w:szCs w:val="24"/>
+        </w:rPr>
+        <w:t>Este error se debe a que dibujar tanto consume toda la memoria hasta que el programa colapsa.</w:t>
+      </w:r>
+    </w:p>
+    <w:p>
+      <w:pPr>
+        <w:pStyle w:val="Prrafodelista"/>
+        <w:ind w:left="1080"/>
+        <w:rPr>
+          <w:rFonts w:ascii="Arial" w:hAnsi="Arial" w:cs="Arial"/>
+          <w:sz w:val="24"/>
+          <w:szCs w:val="24"/>
+        </w:rPr>
+      </w:pPr>
+    </w:p>
+    <w:p>
+      <w:pPr>
+        <w:pStyle w:val="Prrafodelista"/>
+        <w:numPr>
+          <w:ilvl w:val="0"/>
+          <w:numId w:val="3"/>
+        </w:numPr>
+        <w:rPr>
+          <w:rFonts w:ascii="Arial" w:hAnsi="Arial" w:cs="Arial"/>
+          <w:sz w:val="24"/>
+          <w:szCs w:val="24"/>
+        </w:rPr>
+      </w:pPr>
+      <w:r>
+        <w:rPr>
+          <w:rFonts w:ascii="Arial" w:hAnsi="Arial" w:cs="Arial"/>
+          <w:sz w:val="24"/>
+          <w:szCs w:val="24"/>
+        </w:rPr>
+        <w:t xml:space="preserve">La solución que planteo es guardar los diferentes </w:t>
+      </w:r>
+      <w:proofErr w:type="spellStart"/>
+      <w:r>
+        <w:rPr>
+          <w:rFonts w:ascii="Arial" w:hAnsi="Arial" w:cs="Arial"/>
+          <w:sz w:val="24"/>
+          <w:szCs w:val="24"/>
+        </w:rPr>
+        <w:t>Sprites</w:t>
+      </w:r>
+      <w:proofErr w:type="spellEnd"/>
+      <w:r>
+        <w:rPr>
+          <w:rFonts w:ascii="Arial" w:hAnsi="Arial" w:cs="Arial"/>
+          <w:sz w:val="24"/>
+          <w:szCs w:val="24"/>
+        </w:rPr>
+        <w:t xml:space="preserve"> de la Grass y los conejos </w:t>
+      </w:r>
+      <w:r>
+        <w:rPr>
+          <w:rFonts w:ascii="Arial" w:hAnsi="Arial" w:cs="Arial"/>
+          <w:sz w:val="24"/>
+          <w:szCs w:val="24"/>
+        </w:rPr>
+        <w:t>en una estructura de datos, y en ves de dibujar constantemente, acced</w:t>
+      </w:r>
+      <w:r>
+        <w:rPr>
+          <w:rFonts w:ascii="Arial" w:hAnsi="Arial" w:cs="Arial"/>
+          <w:sz w:val="24"/>
+          <w:szCs w:val="24"/>
+        </w:rPr>
+        <w:t>o</w:t>
+      </w:r>
+      <w:r>
+        <w:rPr>
+          <w:rFonts w:ascii="Arial" w:hAnsi="Arial" w:cs="Arial"/>
+          <w:sz w:val="24"/>
+          <w:szCs w:val="24"/>
+        </w:rPr>
+        <w:t xml:space="preserve"> </w:t>
+      </w:r>
+      <w:r>
+        <w:rPr>
+          <w:rFonts w:ascii="Arial" w:hAnsi="Arial" w:cs="Arial"/>
+          <w:sz w:val="24"/>
+          <w:szCs w:val="24"/>
+        </w:rPr>
+        <w:t>a la estructura y traigo los Bitmaps (Sprite)</w:t>
+      </w:r>
+    </w:p>
+    <w:p>
+      <w:pPr>
+        <w:ind w:left="720"/>
+        <w:rPr>
+          <w:rFonts w:ascii="Arial" w:hAnsi="Arial" w:cs="Arial"/>
+          <w:sz w:val="24"/>
+          <w:szCs w:val="24"/>
+        </w:rPr>
+      </w:pPr>
+    </w:p>
+    <w:p>
+      <w:pPr>
+        <w:pStyle w:val="Prrafodelista"/>
+        <w:numPr>
+          <w:ilvl w:val="0"/>
+          <w:numId w:val="3"/>
+        </w:numPr>
+        <w:rPr>
+          <w:rFonts w:ascii="Arial" w:hAnsi="Arial" w:cs="Arial"/>
+          <w:sz w:val="24"/>
+          <w:szCs w:val="24"/>
+        </w:rPr>
+      </w:pPr>
+      <w:r>
+        <w:rPr>
+          <w:rFonts w:ascii="Arial" w:hAnsi="Arial" w:cs="Arial"/>
+          <w:sz w:val="24"/>
+          <w:szCs w:val="24"/>
+        </w:rPr>
+        <w:t xml:space="preserve">Los cambios fueron implementados a media, ya que no logre guardar los </w:t>
+      </w:r>
+      <w:proofErr w:type="spellStart"/>
+      <w:r>
+        <w:rPr>
+          <w:rFonts w:ascii="Arial" w:hAnsi="Arial" w:cs="Arial"/>
+          <w:sz w:val="24"/>
+          <w:szCs w:val="24"/>
+        </w:rPr>
+        <w:t>sprites</w:t>
+      </w:r>
+      <w:proofErr w:type="spellEnd"/>
+      <w:r>
+        <w:rPr>
+          <w:rFonts w:ascii="Arial" w:hAnsi="Arial" w:cs="Arial"/>
+          <w:sz w:val="24"/>
+          <w:szCs w:val="24"/>
+        </w:rPr>
+        <w:t xml:space="preserve"> de Grass como bitmaps, pero a cambio logre guardar un vector con </w:t>
+      </w:r>
+      <w:proofErr w:type="spellStart"/>
+      <w:r>
+        <w:rPr>
+          <w:rFonts w:ascii="Arial" w:hAnsi="Arial" w:cs="Arial"/>
+          <w:sz w:val="24"/>
+          <w:szCs w:val="24"/>
+        </w:rPr>
+        <w:t>Pens</w:t>
+      </w:r>
+      <w:proofErr w:type="spellEnd"/>
+      <w:r>
+        <w:rPr>
+          <w:rFonts w:ascii="Arial" w:hAnsi="Arial" w:cs="Arial"/>
+          <w:sz w:val="24"/>
+          <w:szCs w:val="24"/>
+        </w:rPr>
+        <w:t xml:space="preserve">, con todos los colores del Grass y </w:t>
+      </w:r>
+      <w:proofErr w:type="spellStart"/>
+      <w:r>
+        <w:rPr>
+          <w:rFonts w:ascii="Arial" w:hAnsi="Arial" w:cs="Arial"/>
+          <w:sz w:val="24"/>
+          <w:szCs w:val="24"/>
+        </w:rPr>
+        <w:t>rabbit</w:t>
+      </w:r>
+      <w:proofErr w:type="spellEnd"/>
+      <w:r>
+        <w:rPr>
+          <w:rFonts w:ascii="Arial" w:hAnsi="Arial" w:cs="Arial"/>
+          <w:sz w:val="24"/>
+          <w:szCs w:val="24"/>
+        </w:rPr>
+        <w:t>.</w:t>
+      </w:r>
+    </w:p>
+    <w:p>
+      <w:pPr>
+        <w:pStyle w:val="Prrafodelista"/>
+        <w:rPr>
+          <w:rFonts w:ascii="Arial" w:hAnsi="Arial" w:cs="Arial"/>
+          <w:sz w:val="24"/>
+          <w:szCs w:val="24"/>
+        </w:rPr>
+      </w:pPr>
+    </w:p>
+    <w:p>
+      <w:pPr>
+        <w:pStyle w:val="Prrafodelista"/>
+        <w:numPr>
+          <w:ilvl w:val="0"/>
+          <w:numId w:val="3"/>
+        </w:numPr>
+        <w:rPr>
+          <w:rFonts w:ascii="Arial" w:hAnsi="Arial" w:cs="Arial"/>
+          <w:sz w:val="24"/>
+          <w:szCs w:val="24"/>
+        </w:rPr>
+      </w:pPr>
+      <w:r>
+        <w:rPr>
+          <w:rFonts w:ascii="Arial" w:hAnsi="Arial" w:cs="Arial"/>
+          <w:sz w:val="24"/>
+          <w:szCs w:val="24"/>
+        </w:rPr>
+        <w:t>Aunque la implementación deseada no se pudo implementar al 100%, el guardar los Colores redujo mucho la carga en la memoria, así que la implementación fue positiva.</w:t>
+      </w:r>
+    </w:p>
+    <w:p>
+      <w:pPr>
+        <w:pStyle w:val="Prrafodelista"/>
+        <w:rPr>
+          <w:rFonts w:ascii="Arial" w:hAnsi="Arial" w:cs="Arial"/>
+          <w:sz w:val="24"/>
+          <w:szCs w:val="24"/>
+        </w:rPr>
+      </w:pPr>
+    </w:p>
+    <w:p>
+      <w:pPr>
+        <w:rPr>
+          <w:rFonts w:ascii="Arial" w:hAnsi="Arial" w:cs="Arial"/>
+          <w:sz w:val="24"/>
+          <w:szCs w:val="24"/>
+        </w:rPr>
+      </w:pPr>
       <w:bookmarkStart w:id="0" w:name="_GoBack"/>
       <w:bookmarkEnd w:id="0"/>
-      <w:r>
-        <w:rPr>
-          <w:rFonts w:ascii="Arial" w:hAnsi="Arial" w:cs="Arial"/>
-          <w:sz w:val="24"/>
-          <w:szCs w:val="24"/>
-        </w:rPr>
-        <w:t>).</w:t>
-      </w:r>
-    </w:p>
-    <w:p>
-      <w:pPr>
-        <w:rPr>
-          <w:rFonts w:ascii="Arial" w:hAnsi="Arial" w:cs="Arial"/>
-          <w:color w:val="171717"/>
-          <w:sz w:val="24"/>
-          <w:szCs w:val="24"/>
-          <w:shd w:val="clear" w:color="auto" w:fill="FFFFFF"/>
-        </w:rPr>
-      </w:pPr>
-    </w:p>
-    <w:p>
-      <w:pPr>
-        <w:rPr>
-          <w:rFonts w:ascii="Arial" w:hAnsi="Arial" w:cs="Arial"/>
-          <w:color w:val="171717"/>
-          <w:sz w:val="24"/>
-          <w:szCs w:val="24"/>
-          <w:shd w:val="clear" w:color="auto" w:fill="FFFFFF"/>
-        </w:rPr>
-      </w:pPr>
-    </w:p>
-    <w:p>
-      <w:pPr>
-        <w:pStyle w:val="Prrafodelista"/>
-        <w:rPr>
-          <w:rFonts w:ascii="Arial" w:hAnsi="Arial" w:cs="Arial"/>
-          <w:color w:val="171717"/>
-          <w:sz w:val="24"/>
-          <w:szCs w:val="24"/>
-          <w:shd w:val="clear" w:color="auto" w:fill="FFFFFF"/>
-        </w:rPr>
-      </w:pPr>
-    </w:p>
-    <w:p>
-      <w:pPr>
-        <w:pStyle w:val="Prrafodelista"/>
-        <w:rPr>
-          <w:rFonts w:ascii="Arial" w:hAnsi="Arial" w:cs="Arial"/>
-          <w:color w:val="171717"/>
-          <w:sz w:val="24"/>
-          <w:szCs w:val="24"/>
-          <w:shd w:val="clear" w:color="auto" w:fill="FFFFFF"/>
-        </w:rPr>
-      </w:pPr>
-    </w:p>
-    <w:p>
-      <w:pPr>
-        <w:pStyle w:val="Prrafodelista"/>
-        <w:rPr>
-          <w:rFonts w:ascii="Arial" w:hAnsi="Arial" w:cs="Arial"/>
-          <w:color w:val="171717"/>
-          <w:sz w:val="24"/>
-          <w:szCs w:val="24"/>
-          <w:shd w:val="clear" w:color="auto" w:fill="FFFFFF"/>
-        </w:rPr>
-      </w:pPr>
-    </w:p>
-    <w:p>
-      <w:pPr>
-        <w:pStyle w:val="Prrafodelista"/>
-        <w:rPr>
-          <w:rFonts w:ascii="Arial" w:hAnsi="Arial" w:cs="Arial"/>
-          <w:color w:val="171717"/>
-          <w:sz w:val="24"/>
-          <w:szCs w:val="24"/>
-          <w:shd w:val="clear" w:color="auto" w:fill="FFFFFF"/>
-        </w:rPr>
-      </w:pPr>
-    </w:p>
-    <w:p>
-      <w:pPr>
-        <w:pStyle w:val="Prrafodelista"/>
-        <w:rPr>
-          <w:rFonts w:ascii="Arial" w:hAnsi="Arial" w:cs="Arial"/>
-          <w:color w:val="171717"/>
-          <w:sz w:val="24"/>
-          <w:szCs w:val="24"/>
-          <w:shd w:val="clear" w:color="auto" w:fill="FFFFFF"/>
-        </w:rPr>
-      </w:pPr>
-    </w:p>
-    <w:p>
-      <w:pPr>
-        <w:pStyle w:val="Prrafodelista"/>
-        <w:rPr>
-          <w:rFonts w:ascii="Arial" w:hAnsi="Arial" w:cs="Arial"/>
-          <w:color w:val="171717"/>
-          <w:sz w:val="24"/>
-          <w:szCs w:val="24"/>
-          <w:shd w:val="clear" w:color="auto" w:fill="FFFFFF"/>
-        </w:rPr>
-      </w:pPr>
-    </w:p>
-    <w:p>
-      <w:pPr>
-        <w:pStyle w:val="Prrafodelista"/>
-        <w:rPr>
-          <w:rFonts w:ascii="Arial" w:hAnsi="Arial" w:cs="Arial"/>
-          <w:color w:val="171717"/>
-          <w:sz w:val="24"/>
-          <w:szCs w:val="24"/>
-          <w:shd w:val="clear" w:color="auto" w:fill="FFFFFF"/>
-        </w:rPr>
-      </w:pPr>
-    </w:p>
-    <w:p>
-      <w:pPr>
-        <w:pStyle w:val="Prrafodelista"/>
-        <w:rPr>
-          <w:rFonts w:ascii="Arial" w:hAnsi="Arial" w:cs="Arial"/>
-          <w:color w:val="171717"/>
-          <w:sz w:val="24"/>
-          <w:szCs w:val="24"/>
-          <w:shd w:val="clear" w:color="auto" w:fill="FFFFFF"/>
-        </w:rPr>
-      </w:pPr>
-    </w:p>
-    <w:p>
-      <w:pPr>
-        <w:pStyle w:val="Prrafodelista"/>
-        <w:rPr>
-          <w:rFonts w:ascii="Arial" w:hAnsi="Arial" w:cs="Arial"/>
-          <w:color w:val="171717"/>
-          <w:sz w:val="24"/>
-          <w:szCs w:val="24"/>
-          <w:shd w:val="clear" w:color="auto" w:fill="FFFFFF"/>
-        </w:rPr>
-      </w:pPr>
-    </w:p>
-    <w:p>
-      <w:pPr>
-        <w:pStyle w:val="Prrafodelista"/>
-        <w:rPr>
-          <w:rFonts w:ascii="Arial" w:hAnsi="Arial" w:cs="Arial"/>
-          <w:color w:val="171717"/>
-          <w:sz w:val="24"/>
-          <w:szCs w:val="24"/>
-          <w:shd w:val="clear" w:color="auto" w:fill="FFFFFF"/>
-        </w:rPr>
-      </w:pPr>
-    </w:p>
-    <w:p>
-      <w:pPr>
-        <w:pStyle w:val="Prrafodelista"/>
-        <w:rPr>
-          <w:rFonts w:ascii="Arial" w:hAnsi="Arial" w:cs="Arial"/>
-          <w:color w:val="171717"/>
-          <w:sz w:val="24"/>
-          <w:szCs w:val="24"/>
-          <w:shd w:val="clear" w:color="auto" w:fill="FFFFFF"/>
-        </w:rPr>
-      </w:pPr>
-    </w:p>
-    <w:p>
-      <w:pPr>
-        <w:pStyle w:val="Prrafodelista"/>
-        <w:rPr>
-          <w:rFonts w:ascii="Arial" w:hAnsi="Arial" w:cs="Arial"/>
-          <w:color w:val="171717"/>
-          <w:sz w:val="24"/>
-          <w:szCs w:val="24"/>
-          <w:shd w:val="clear" w:color="auto" w:fill="FFFFFF"/>
-        </w:rPr>
-      </w:pPr>
-    </w:p>
-    <w:p>
-      <w:pPr>
-        <w:pStyle w:val="Prrafodelista"/>
-        <w:rPr>
-          <w:rFonts w:ascii="Arial" w:hAnsi="Arial" w:cs="Arial"/>
-          <w:color w:val="171717"/>
-          <w:sz w:val="24"/>
-          <w:szCs w:val="24"/>
-          <w:shd w:val="clear" w:color="auto" w:fill="FFFFFF"/>
-        </w:rPr>
-      </w:pPr>
-    </w:p>
-    <w:p>
-      <w:pPr>
-        <w:pStyle w:val="Prrafodelista"/>
-        <w:rPr>
-          <w:rFonts w:ascii="Arial" w:hAnsi="Arial" w:cs="Arial"/>
-          <w:color w:val="171717"/>
-          <w:sz w:val="24"/>
-          <w:szCs w:val="24"/>
-          <w:shd w:val="clear" w:color="auto" w:fill="FFFFFF"/>
-        </w:rPr>
-      </w:pPr>
-    </w:p>
-    <w:p>
-      <w:pPr>
-        <w:pStyle w:val="Prrafodelista"/>
-        <w:rPr>
-          <w:rFonts w:ascii="Arial" w:hAnsi="Arial" w:cs="Arial"/>
-          <w:color w:val="171717"/>
-          <w:sz w:val="24"/>
-          <w:szCs w:val="24"/>
-          <w:shd w:val="clear" w:color="auto" w:fill="FFFFFF"/>
-        </w:rPr>
-      </w:pPr>
-    </w:p>
-    <w:p>
-      <w:pPr>
-        <w:pStyle w:val="Prrafodelista"/>
-        <w:rPr>
-          <w:rFonts w:ascii="Arial" w:hAnsi="Arial" w:cs="Arial"/>
-          <w:color w:val="171717"/>
-          <w:sz w:val="24"/>
-          <w:szCs w:val="24"/>
-          <w:shd w:val="clear" w:color="auto" w:fill="FFFFFF"/>
-        </w:rPr>
-      </w:pPr>
-    </w:p>
-    <w:p>
-      <w:pPr>
-        <w:pStyle w:val="Prrafodelista"/>
-        <w:rPr>
-          <w:rFonts w:ascii="Arial" w:hAnsi="Arial" w:cs="Arial"/>
-          <w:color w:val="171717"/>
-          <w:sz w:val="24"/>
-          <w:szCs w:val="24"/>
-          <w:shd w:val="clear" w:color="auto" w:fill="FFFFFF"/>
-        </w:rPr>
-      </w:pPr>
-    </w:p>
-    <w:p>
-      <w:pPr>
-        <w:pStyle w:val="Prrafodelista"/>
-        <w:rPr>
-          <w:rFonts w:ascii="Arial" w:hAnsi="Arial" w:cs="Arial"/>
-          <w:color w:val="171717"/>
-          <w:sz w:val="24"/>
-          <w:szCs w:val="24"/>
-          <w:shd w:val="clear" w:color="auto" w:fill="FFFFFF"/>
-        </w:rPr>
-      </w:pPr>
-    </w:p>
-    <w:p>
-      <w:pPr>
-        <w:pStyle w:val="Prrafodelista"/>
-        <w:rPr>
-          <w:rFonts w:ascii="Arial" w:hAnsi="Arial" w:cs="Arial"/>
-          <w:color w:val="171717"/>
-          <w:sz w:val="24"/>
-          <w:szCs w:val="24"/>
-          <w:shd w:val="clear" w:color="auto" w:fill="FFFFFF"/>
-        </w:rPr>
-      </w:pPr>
-    </w:p>
-    <w:p>
-      <w:pPr>
-        <w:pStyle w:val="Prrafodelista"/>
-        <w:jc w:val="center"/>
-        <w:rPr>
-          <w:rFonts w:ascii="Arial" w:hAnsi="Arial" w:cs="Arial"/>
-          <w:sz w:val="24"/>
-          <w:szCs w:val="24"/>
-        </w:rPr>
-      </w:pPr>
-      <w:proofErr w:type="spellStart"/>
-      <w:r>
-        <w:rPr>
-          <w:rFonts w:ascii="Arial" w:hAnsi="Arial" w:cs="Arial"/>
-          <w:color w:val="171717"/>
-          <w:sz w:val="24"/>
-          <w:szCs w:val="24"/>
-          <w:shd w:val="clear" w:color="auto" w:fill="FFFFFF"/>
-        </w:rPr>
-        <w:t>Hipotesis</w:t>
-      </w:r>
-      <w:proofErr w:type="spellEnd"/>
-      <w:r>
-        <w:rPr>
-          <w:rFonts w:ascii="Arial" w:hAnsi="Arial" w:cs="Arial"/>
-          <w:color w:val="171717"/>
-          <w:sz w:val="24"/>
-          <w:szCs w:val="24"/>
-          <w:shd w:val="clear" w:color="auto" w:fill="FFFFFF"/>
-        </w:rPr>
-        <w:t xml:space="preserve"> 3</w:t>
-      </w:r>
+    </w:p>
+    <w:p>
+      <w:pPr>
+        <w:pStyle w:val="Prrafodelista"/>
+        <w:ind w:left="1080"/>
+        <w:rPr>
+          <w:rFonts w:ascii="Arial" w:hAnsi="Arial" w:cs="Arial"/>
+          <w:sz w:val="24"/>
+          <w:szCs w:val="24"/>
+        </w:rPr>
+      </w:pPr>
+    </w:p>
+    <w:p>
+      <w:pPr>
+        <w:pStyle w:val="Prrafodelista"/>
+        <w:ind w:left="1080"/>
+        <w:rPr>
+          <w:rFonts w:ascii="Arial" w:hAnsi="Arial" w:cs="Arial"/>
+          <w:sz w:val="24"/>
+          <w:szCs w:val="24"/>
+        </w:rPr>
+      </w:pPr>
     </w:p>
     <w:sectPr>
       <w:pgSz w:w="11906" w:h="16838"/>
@@ -2946,11 +3661,104 @@
       </w:pPr>
     </w:lvl>
   </w:abstractNum>
+  <w:abstractNum w:abstractNumId="2" w15:restartNumberingAfterBreak="0">
+    <w:nsid w:val="1E090685"/>
+    <w:multiLevelType w:val="hybridMultilevel"/>
+    <w:tmpl w:val="5DE0BAFE"/>
+    <w:lvl w:ilvl="0" w:tplc="BBBCB5D6">
+      <w:start w:val="1"/>
+      <w:numFmt w:val="decimal"/>
+      <w:lvlText w:val="%1."/>
+      <w:lvlJc w:val="left"/>
+      <w:pPr>
+        <w:ind w:left="1080" w:hanging="360"/>
+      </w:pPr>
+      <w:rPr>
+        <w:rFonts w:hint="default"/>
+        <w:color w:val="171717"/>
+      </w:rPr>
+    </w:lvl>
+    <w:lvl w:ilvl="1" w:tplc="2C0A0019" w:tentative="1">
+      <w:start w:val="1"/>
+      <w:numFmt w:val="lowerLetter"/>
+      <w:lvlText w:val="%2."/>
+      <w:lvlJc w:val="left"/>
+      <w:pPr>
+        <w:ind w:left="1800" w:hanging="360"/>
+      </w:pPr>
+    </w:lvl>
+    <w:lvl w:ilvl="2" w:tplc="2C0A001B" w:tentative="1">
+      <w:start w:val="1"/>
+      <w:numFmt w:val="lowerRoman"/>
+      <w:lvlText w:val="%3."/>
+      <w:lvlJc w:val="right"/>
+      <w:pPr>
+        <w:ind w:left="2520" w:hanging="180"/>
+      </w:pPr>
+    </w:lvl>
+    <w:lvl w:ilvl="3" w:tplc="2C0A000F" w:tentative="1">
+      <w:start w:val="1"/>
+      <w:numFmt w:val="decimal"/>
+      <w:lvlText w:val="%4."/>
+      <w:lvlJc w:val="left"/>
+      <w:pPr>
+        <w:ind w:left="3240" w:hanging="360"/>
+      </w:pPr>
+    </w:lvl>
+    <w:lvl w:ilvl="4" w:tplc="2C0A0019" w:tentative="1">
+      <w:start w:val="1"/>
+      <w:numFmt w:val="lowerLetter"/>
+      <w:lvlText w:val="%5."/>
+      <w:lvlJc w:val="left"/>
+      <w:pPr>
+        <w:ind w:left="3960" w:hanging="360"/>
+      </w:pPr>
+    </w:lvl>
+    <w:lvl w:ilvl="5" w:tplc="2C0A001B" w:tentative="1">
+      <w:start w:val="1"/>
+      <w:numFmt w:val="lowerRoman"/>
+      <w:lvlText w:val="%6."/>
+      <w:lvlJc w:val="right"/>
+      <w:pPr>
+        <w:ind w:left="4680" w:hanging="180"/>
+      </w:pPr>
+    </w:lvl>
+    <w:lvl w:ilvl="6" w:tplc="2C0A000F" w:tentative="1">
+      <w:start w:val="1"/>
+      <w:numFmt w:val="decimal"/>
+      <w:lvlText w:val="%7."/>
+      <w:lvlJc w:val="left"/>
+      <w:pPr>
+        <w:ind w:left="5400" w:hanging="360"/>
+      </w:pPr>
+    </w:lvl>
+    <w:lvl w:ilvl="7" w:tplc="2C0A0019" w:tentative="1">
+      <w:start w:val="1"/>
+      <w:numFmt w:val="lowerLetter"/>
+      <w:lvlText w:val="%8."/>
+      <w:lvlJc w:val="left"/>
+      <w:pPr>
+        <w:ind w:left="6120" w:hanging="360"/>
+      </w:pPr>
+    </w:lvl>
+    <w:lvl w:ilvl="8" w:tplc="2C0A001B" w:tentative="1">
+      <w:start w:val="1"/>
+      <w:numFmt w:val="lowerRoman"/>
+      <w:lvlText w:val="%9."/>
+      <w:lvlJc w:val="right"/>
+      <w:pPr>
+        <w:ind w:left="6840" w:hanging="180"/>
+      </w:pPr>
+    </w:lvl>
+  </w:abstractNum>
   <w:num w:numId="1">
     <w:abstractNumId w:val="1"/>
   </w:num>
   <w:num w:numId="2">
     <w:abstractNumId w:val="0"/>
+  </w:num>
+  <w:num w:numId="3">
+    <w:abstractNumId w:val="2"/>
   </w:num>
 </w:numbering>
 </file>

</xml_diff>

<commit_message>
Actualize el Word, Entrega Final Parcial (Voy a revisar si puedo aramar los Wolf)
</commit_message>
<xml_diff>
--- a/4 Entrega Primer Parcial/TP Parcial Optimizacion 1.docx
+++ b/4 Entrega Primer Parcial/TP Parcial Optimizacion 1.docx
@@ -129,7 +129,6 @@
         <w:t xml:space="preserve">En cada </w:t>
       </w:r>
       <w:proofErr w:type="spellStart"/>
-      <w:proofErr w:type="gramStart"/>
       <w:r>
         <w:rPr>
           <w:rFonts w:ascii="Arial" w:hAnsi="Arial" w:cs="Arial"/>
@@ -141,7 +140,6 @@
         <w:t>frame</w:t>
       </w:r>
       <w:proofErr w:type="spellEnd"/>
-      <w:proofErr w:type="gramEnd"/>
       <w:r>
         <w:rPr>
           <w:rFonts w:ascii="Arial" w:hAnsi="Arial" w:cs="Arial"/>
@@ -163,7 +161,6 @@
         <w:t xml:space="preserve">con un por el escenario intentando comer el pasto que encuentren en sus inmediaciones y reproducirse con cualquier conejo que encuentren cerca. La reproducción sólo será posible si el conejo está en edad reproductiva y tiene suficiente comida. Cada conejo puede dar hasta 30 crías por </w:t>
       </w:r>
       <w:proofErr w:type="spellStart"/>
-      <w:proofErr w:type="gramStart"/>
       <w:r>
         <w:rPr>
           <w:rFonts w:ascii="Arial" w:hAnsi="Arial" w:cs="Arial"/>
@@ -175,7 +172,6 @@
         <w:t>frame</w:t>
       </w:r>
       <w:proofErr w:type="spellEnd"/>
-      <w:proofErr w:type="gramEnd"/>
       <w:r>
         <w:rPr>
           <w:rFonts w:ascii="Arial" w:hAnsi="Arial" w:cs="Arial"/>
@@ -1038,25 +1034,7 @@
           <w:sz w:val="24"/>
           <w:szCs w:val="24"/>
         </w:rPr>
-        <w:t xml:space="preserve">n 2 eventos que llaman a </w:t>
-      </w:r>
-      <w:proofErr w:type="gramStart"/>
-      <w:r>
-        <w:rPr>
-          <w:rFonts w:ascii="Arial" w:hAnsi="Arial" w:cs="Arial"/>
-          <w:sz w:val="24"/>
-          <w:szCs w:val="24"/>
-        </w:rPr>
-        <w:t>Step(</w:t>
-      </w:r>
-      <w:proofErr w:type="gramEnd"/>
-      <w:r>
-        <w:rPr>
-          <w:rFonts w:ascii="Arial" w:hAnsi="Arial" w:cs="Arial"/>
-          <w:sz w:val="24"/>
-          <w:szCs w:val="24"/>
-        </w:rPr>
-        <w:t>), (el método Step() tiene la funcionalidad de llamar a diversas funciones para actualizar el programa).</w:t>
+        <w:t>n 2 eventos que llaman a Step(), (el método Step() tiene la funcionalidad de llamar a diversas funciones para actualizar el programa).</w:t>
       </w:r>
     </w:p>
     <w:p>
@@ -1105,7 +1083,6 @@
         </w:rPr>
         <w:t xml:space="preserve">” que llama a </w:t>
       </w:r>
-      <w:proofErr w:type="gramStart"/>
       <w:r>
         <w:rPr>
           <w:rFonts w:ascii="Arial" w:hAnsi="Arial" w:cs="Arial"/>
@@ -1122,17 +1099,7 @@
           <w:sz w:val="24"/>
           <w:szCs w:val="24"/>
         </w:rPr>
-        <w:t>tep(</w:t>
-      </w:r>
-      <w:proofErr w:type="gramEnd"/>
-      <w:r>
-        <w:rPr>
-          <w:rFonts w:ascii="Arial" w:hAnsi="Arial" w:cs="Arial"/>
-          <w:color w:val="000000"/>
-          <w:sz w:val="24"/>
-          <w:szCs w:val="24"/>
-        </w:rPr>
-        <w:t>) cada cierto tiempo</w:t>
+        <w:t>tep() cada cierto tiempo</w:t>
       </w:r>
       <w:r>
         <w:rPr>
@@ -1399,19 +1366,8 @@
           <w:sz w:val="24"/>
           <w:szCs w:val="24"/>
         </w:rPr>
-        <w:t>Form1_</w:t>
-      </w:r>
-      <w:proofErr w:type="gramStart"/>
-      <w:r>
-        <w:rPr>
-          <w:rFonts w:ascii="Arial" w:hAnsi="Arial" w:cs="Arial"/>
-          <w:color w:val="000000"/>
-          <w:sz w:val="24"/>
-          <w:szCs w:val="24"/>
-        </w:rPr>
-        <w:t>Click</w:t>
-      </w:r>
-      <w:proofErr w:type="gramEnd"/>
+        <w:t>Form1_Click</w:t>
+      </w:r>
       <w:r>
         <w:rPr>
           <w:rFonts w:ascii="Arial" w:hAnsi="Arial" w:cs="Arial"/>
@@ -2079,7 +2035,6 @@
         <w:t xml:space="preserve"> </w:t>
       </w:r>
       <w:proofErr w:type="spellStart"/>
-      <w:proofErr w:type="gramStart"/>
       <w:r>
         <w:rPr>
           <w:rFonts w:ascii="Arial" w:hAnsi="Arial" w:cs="Arial"/>
@@ -2097,17 +2052,7 @@
           <w:sz w:val="24"/>
           <w:szCs w:val="24"/>
         </w:rPr>
-        <w:t>[</w:t>
-      </w:r>
-      <w:proofErr w:type="gramEnd"/>
-      <w:r>
-        <w:rPr>
-          <w:rFonts w:ascii="Arial" w:hAnsi="Arial" w:cs="Arial"/>
-          <w:color w:val="000000"/>
-          <w:sz w:val="24"/>
-          <w:szCs w:val="24"/>
-        </w:rPr>
-        <w:t xml:space="preserve">] </w:t>
+        <w:t xml:space="preserve">[] </w:t>
       </w:r>
       <w:proofErr w:type="spellStart"/>
       <w:r>
@@ -3156,7 +3101,6 @@
         <w:t xml:space="preserve"> que se actualiza el programa (en la función </w:t>
       </w:r>
       <w:proofErr w:type="spellStart"/>
-      <w:proofErr w:type="gramStart"/>
       <w:r>
         <w:rPr>
           <w:rFonts w:ascii="Arial" w:hAnsi="Arial" w:cs="Arial"/>
@@ -3172,16 +3116,7 @@
           <w:sz w:val="24"/>
           <w:szCs w:val="24"/>
         </w:rPr>
-        <w:t>(</w:t>
-      </w:r>
-      <w:proofErr w:type="gramEnd"/>
-      <w:r>
-        <w:rPr>
-          <w:rFonts w:ascii="Arial" w:hAnsi="Arial" w:cs="Arial"/>
-          <w:sz w:val="24"/>
-          <w:szCs w:val="24"/>
-        </w:rPr>
-        <w:t xml:space="preserve">)), hasta que se ralentiza el programa y luego colapsa con el error </w:t>
+        <w:t xml:space="preserve">()), hasta que se ralentiza el programa y luego colapsa con el error </w:t>
       </w:r>
       <w:proofErr w:type="spellStart"/>
       <w:r>
@@ -3339,7 +3274,7 @@
           <w:sz w:val="24"/>
           <w:szCs w:val="24"/>
         </w:rPr>
-        <w:t xml:space="preserve">Los cambios fueron implementados a media, ya que no logre guardar los </w:t>
+        <w:t xml:space="preserve">Los cambios fueron implementados, no logre guardar los </w:t>
       </w:r>
       <w:proofErr w:type="spellStart"/>
       <w:r>
@@ -3357,7 +3292,15 @@
           <w:sz w:val="24"/>
           <w:szCs w:val="24"/>
         </w:rPr>
-        <w:t xml:space="preserve"> de Grass como bitmaps, pero a cambio logre guardar un vector con </w:t>
+        <w:t xml:space="preserve"> de Grass como bitmaps, pero a cambio logre guardar un vector </w:t>
+      </w:r>
+      <w:r>
+        <w:rPr>
+          <w:rFonts w:ascii="Arial" w:hAnsi="Arial" w:cs="Arial"/>
+          <w:sz w:val="24"/>
+          <w:szCs w:val="24"/>
+        </w:rPr>
+        <w:t xml:space="preserve">todos los </w:t>
       </w:r>
       <w:proofErr w:type="spellStart"/>
       <w:r>
@@ -3427,27 +3370,136 @@
         </w:rPr>
         <w:t>Aunque la implementación deseada no se pudo implementar al 100%, el guardar los Colores redujo mucho la carga en la memoria, así que la implementación fue positiva.</w:t>
       </w:r>
-    </w:p>
-    <w:p>
-      <w:pPr>
-        <w:pStyle w:val="Prrafodelista"/>
-        <w:rPr>
-          <w:rFonts w:ascii="Arial" w:hAnsi="Arial" w:cs="Arial"/>
-          <w:sz w:val="24"/>
-          <w:szCs w:val="24"/>
-        </w:rPr>
-      </w:pPr>
-    </w:p>
-    <w:p>
-      <w:pPr>
-        <w:rPr>
-          <w:rFonts w:ascii="Arial" w:hAnsi="Arial" w:cs="Arial"/>
-          <w:sz w:val="24"/>
-          <w:szCs w:val="24"/>
-        </w:rPr>
-      </w:pPr>
+      <w:r>
+        <w:rPr>
+          <w:rFonts w:ascii="Arial" w:hAnsi="Arial" w:cs="Arial"/>
+          <w:sz w:val="24"/>
+          <w:szCs w:val="24"/>
+        </w:rPr>
+        <w:t xml:space="preserve"> Ya </w:t>
+      </w:r>
+      <w:r>
+        <w:rPr>
+          <w:rFonts w:ascii="Arial" w:hAnsi="Arial" w:cs="Arial"/>
+          <w:sz w:val="24"/>
+          <w:szCs w:val="24"/>
+        </w:rPr>
+        <w:t>no me</w:t>
+      </w:r>
+      <w:r>
+        <w:rPr>
+          <w:rFonts w:ascii="Arial" w:hAnsi="Arial" w:cs="Arial"/>
+          <w:sz w:val="24"/>
+          <w:szCs w:val="24"/>
+        </w:rPr>
+        <w:t xml:space="preserve"> tira el error “</w:t>
+      </w:r>
+      <w:proofErr w:type="spellStart"/>
+      <w:r>
+        <w:rPr>
+          <w:rFonts w:ascii="Arial" w:eastAsia="Times New Roman" w:hAnsi="Arial" w:cs="Arial"/>
+          <w:color w:val="171717"/>
+          <w:kern w:val="36"/>
+          <w:sz w:val="24"/>
+          <w:szCs w:val="24"/>
+          <w:lang w:eastAsia="es-AR"/>
+        </w:rPr>
+        <w:t>OutOfMemoryException</w:t>
+      </w:r>
+      <w:proofErr w:type="spellEnd"/>
+      <w:r>
+        <w:rPr>
+          <w:rFonts w:ascii="Arial" w:eastAsia="Times New Roman" w:hAnsi="Arial" w:cs="Arial"/>
+          <w:color w:val="171717"/>
+          <w:kern w:val="36"/>
+          <w:sz w:val="24"/>
+          <w:szCs w:val="24"/>
+          <w:lang w:eastAsia="es-AR"/>
+        </w:rPr>
+        <w:t xml:space="preserve">”, </w:t>
+      </w:r>
+      <w:r>
+        <w:rPr>
+          <w:rFonts w:ascii="Arial" w:eastAsia="Times New Roman" w:hAnsi="Arial" w:cs="Arial"/>
+          <w:color w:val="171717"/>
+          <w:kern w:val="36"/>
+          <w:sz w:val="24"/>
+          <w:szCs w:val="24"/>
+          <w:lang w:eastAsia="es-AR"/>
+        </w:rPr>
+        <w:t xml:space="preserve">la memoria se estabilizo, y el programa funciona de manera infinita con una media de 15-30fps en modo </w:t>
+      </w:r>
+      <w:proofErr w:type="spellStart"/>
+      <w:r>
+        <w:rPr>
+          <w:rFonts w:ascii="Arial" w:eastAsia="Times New Roman" w:hAnsi="Arial" w:cs="Arial"/>
+          <w:color w:val="171717"/>
+          <w:kern w:val="36"/>
+          <w:sz w:val="24"/>
+          <w:szCs w:val="24"/>
+          <w:lang w:eastAsia="es-AR"/>
+        </w:rPr>
+        <w:t>debug</w:t>
+      </w:r>
+      <w:proofErr w:type="spellEnd"/>
+      <w:r>
+        <w:rPr>
+          <w:rFonts w:ascii="Arial" w:eastAsia="Times New Roman" w:hAnsi="Arial" w:cs="Arial"/>
+          <w:color w:val="171717"/>
+          <w:kern w:val="36"/>
+          <w:sz w:val="24"/>
+          <w:szCs w:val="24"/>
+          <w:lang w:eastAsia="es-AR"/>
+        </w:rPr>
+        <w:t xml:space="preserve"> (dependiendo de la cantidad de conejos).                               </w:t>
+      </w:r>
+      <w:r>
+        <w:rPr>
+          <w:rFonts w:ascii="Arial" w:hAnsi="Arial" w:cs="Arial"/>
+          <w:sz w:val="24"/>
+          <w:szCs w:val="24"/>
+        </w:rPr>
+        <w:t xml:space="preserve">En modo reléase anda a muchos mas </w:t>
+      </w:r>
+      <w:proofErr w:type="spellStart"/>
+      <w:r>
+        <w:rPr>
+          <w:rFonts w:ascii="Arial" w:hAnsi="Arial" w:cs="Arial"/>
+          <w:sz w:val="24"/>
+          <w:szCs w:val="24"/>
+        </w:rPr>
+        <w:t>fps</w:t>
+      </w:r>
       <w:bookmarkStart w:id="0" w:name="_GoBack"/>
       <w:bookmarkEnd w:id="0"/>
+      <w:proofErr w:type="spellEnd"/>
+      <w:r>
+        <w:rPr>
+          <w:rFonts w:ascii="Arial" w:hAnsi="Arial" w:cs="Arial"/>
+          <w:sz w:val="24"/>
+          <w:szCs w:val="24"/>
+        </w:rPr>
+        <w:t>.</w:t>
+      </w:r>
+    </w:p>
+    <w:p>
+      <w:pPr>
+        <w:pStyle w:val="Prrafodelista"/>
+        <w:rPr>
+          <w:rFonts w:ascii="Arial" w:hAnsi="Arial" w:cs="Arial"/>
+          <w:sz w:val="24"/>
+          <w:szCs w:val="24"/>
+        </w:rPr>
+      </w:pPr>
+    </w:p>
+    <w:p>
+      <w:pPr>
+        <w:rPr>
+          <w:rFonts w:ascii="Arial" w:hAnsi="Arial" w:cs="Arial"/>
+          <w:sz w:val="24"/>
+          <w:szCs w:val="24"/>
+        </w:rPr>
+      </w:pPr>
     </w:p>
     <w:p>
       <w:pPr>

</xml_diff>

<commit_message>
Otro pequeño cambio que mejora (MUCHO) la memoria al dibujar, y mejora mucho el programa, pequeño cambio a la documentacion
</commit_message>
<xml_diff>
--- a/4 Entrega Primer Parcial/TP Parcial Optimizacion 1.docx
+++ b/4 Entrega Primer Parcial/TP Parcial Optimizacion 1.docx
@@ -129,6 +129,7 @@
         <w:t xml:space="preserve">En cada </w:t>
       </w:r>
       <w:proofErr w:type="spellStart"/>
+      <w:proofErr w:type="gramStart"/>
       <w:r>
         <w:rPr>
           <w:rFonts w:ascii="Arial" w:hAnsi="Arial" w:cs="Arial"/>
@@ -140,6 +141,7 @@
         <w:t>frame</w:t>
       </w:r>
       <w:proofErr w:type="spellEnd"/>
+      <w:proofErr w:type="gramEnd"/>
       <w:r>
         <w:rPr>
           <w:rFonts w:ascii="Arial" w:hAnsi="Arial" w:cs="Arial"/>
@@ -161,6 +163,7 @@
         <w:t xml:space="preserve">con un por el escenario intentando comer el pasto que encuentren en sus inmediaciones y reproducirse con cualquier conejo que encuentren cerca. La reproducción sólo será posible si el conejo está en edad reproductiva y tiene suficiente comida. Cada conejo puede dar hasta 30 crías por </w:t>
       </w:r>
       <w:proofErr w:type="spellStart"/>
+      <w:proofErr w:type="gramStart"/>
       <w:r>
         <w:rPr>
           <w:rFonts w:ascii="Arial" w:hAnsi="Arial" w:cs="Arial"/>
@@ -172,6 +175,7 @@
         <w:t>frame</w:t>
       </w:r>
       <w:proofErr w:type="spellEnd"/>
+      <w:proofErr w:type="gramEnd"/>
       <w:r>
         <w:rPr>
           <w:rFonts w:ascii="Arial" w:hAnsi="Arial" w:cs="Arial"/>
@@ -1034,7 +1038,25 @@
           <w:sz w:val="24"/>
           <w:szCs w:val="24"/>
         </w:rPr>
-        <w:t>n 2 eventos que llaman a Step(), (el método Step() tiene la funcionalidad de llamar a diversas funciones para actualizar el programa).</w:t>
+        <w:t xml:space="preserve">n 2 eventos que llaman a </w:t>
+      </w:r>
+      <w:proofErr w:type="gramStart"/>
+      <w:r>
+        <w:rPr>
+          <w:rFonts w:ascii="Arial" w:hAnsi="Arial" w:cs="Arial"/>
+          <w:sz w:val="24"/>
+          <w:szCs w:val="24"/>
+        </w:rPr>
+        <w:t>Step(</w:t>
+      </w:r>
+      <w:proofErr w:type="gramEnd"/>
+      <w:r>
+        <w:rPr>
+          <w:rFonts w:ascii="Arial" w:hAnsi="Arial" w:cs="Arial"/>
+          <w:sz w:val="24"/>
+          <w:szCs w:val="24"/>
+        </w:rPr>
+        <w:t>), (el método Step() tiene la funcionalidad de llamar a diversas funciones para actualizar el programa).</w:t>
       </w:r>
     </w:p>
     <w:p>
@@ -1083,6 +1105,7 @@
         </w:rPr>
         <w:t xml:space="preserve">” que llama a </w:t>
       </w:r>
+      <w:proofErr w:type="gramStart"/>
       <w:r>
         <w:rPr>
           <w:rFonts w:ascii="Arial" w:hAnsi="Arial" w:cs="Arial"/>
@@ -1099,7 +1122,17 @@
           <w:sz w:val="24"/>
           <w:szCs w:val="24"/>
         </w:rPr>
-        <w:t>tep() cada cierto tiempo</w:t>
+        <w:t>tep(</w:t>
+      </w:r>
+      <w:proofErr w:type="gramEnd"/>
+      <w:r>
+        <w:rPr>
+          <w:rFonts w:ascii="Arial" w:hAnsi="Arial" w:cs="Arial"/>
+          <w:color w:val="000000"/>
+          <w:sz w:val="24"/>
+          <w:szCs w:val="24"/>
+        </w:rPr>
+        <w:t>) cada cierto tiempo</w:t>
       </w:r>
       <w:r>
         <w:rPr>
@@ -1366,8 +1399,19 @@
           <w:sz w:val="24"/>
           <w:szCs w:val="24"/>
         </w:rPr>
-        <w:t>Form1_Click</w:t>
-      </w:r>
+        <w:t>Form1_</w:t>
+      </w:r>
+      <w:proofErr w:type="gramStart"/>
+      <w:r>
+        <w:rPr>
+          <w:rFonts w:ascii="Arial" w:hAnsi="Arial" w:cs="Arial"/>
+          <w:color w:val="000000"/>
+          <w:sz w:val="24"/>
+          <w:szCs w:val="24"/>
+        </w:rPr>
+        <w:t>Click</w:t>
+      </w:r>
+      <w:proofErr w:type="gramEnd"/>
       <w:r>
         <w:rPr>
           <w:rFonts w:ascii="Arial" w:hAnsi="Arial" w:cs="Arial"/>
@@ -2035,6 +2079,7 @@
         <w:t xml:space="preserve"> </w:t>
       </w:r>
       <w:proofErr w:type="spellStart"/>
+      <w:proofErr w:type="gramStart"/>
       <w:r>
         <w:rPr>
           <w:rFonts w:ascii="Arial" w:hAnsi="Arial" w:cs="Arial"/>
@@ -2052,7 +2097,17 @@
           <w:sz w:val="24"/>
           <w:szCs w:val="24"/>
         </w:rPr>
-        <w:t xml:space="preserve">[] </w:t>
+        <w:t>[</w:t>
+      </w:r>
+      <w:proofErr w:type="gramEnd"/>
+      <w:r>
+        <w:rPr>
+          <w:rFonts w:ascii="Arial" w:hAnsi="Arial" w:cs="Arial"/>
+          <w:color w:val="000000"/>
+          <w:sz w:val="24"/>
+          <w:szCs w:val="24"/>
+        </w:rPr>
+        <w:t xml:space="preserve">] </w:t>
       </w:r>
       <w:proofErr w:type="spellStart"/>
       <w:r>
@@ -3101,6 +3156,7 @@
         <w:t xml:space="preserve"> que se actualiza el programa (en la función </w:t>
       </w:r>
       <w:proofErr w:type="spellStart"/>
+      <w:proofErr w:type="gramStart"/>
       <w:r>
         <w:rPr>
           <w:rFonts w:ascii="Arial" w:hAnsi="Arial" w:cs="Arial"/>
@@ -3116,7 +3172,16 @@
           <w:sz w:val="24"/>
           <w:szCs w:val="24"/>
         </w:rPr>
-        <w:t xml:space="preserve">()), hasta que se ralentiza el programa y luego colapsa con el error </w:t>
+        <w:t>(</w:t>
+      </w:r>
+      <w:proofErr w:type="gramEnd"/>
+      <w:r>
+        <w:rPr>
+          <w:rFonts w:ascii="Arial" w:hAnsi="Arial" w:cs="Arial"/>
+          <w:sz w:val="24"/>
+          <w:szCs w:val="24"/>
+        </w:rPr>
+        <w:t xml:space="preserve">)), hasta que se ralentiza el programa y luego colapsa con el error </w:t>
       </w:r>
       <w:proofErr w:type="spellStart"/>
       <w:r>
@@ -3302,16 +3367,14 @@
         </w:rPr>
         <w:t xml:space="preserve">todos los </w:t>
       </w:r>
-      <w:proofErr w:type="spellStart"/>
-      <w:r>
-        <w:rPr>
-          <w:rFonts w:ascii="Arial" w:hAnsi="Arial" w:cs="Arial"/>
-          <w:sz w:val="24"/>
-          <w:szCs w:val="24"/>
-        </w:rPr>
-        <w:t>Pens</w:t>
-      </w:r>
-      <w:proofErr w:type="spellEnd"/>
+      <w:r>
+        <w:rPr>
+          <w:rFonts w:ascii="Arial" w:hAnsi="Arial" w:cs="Arial"/>
+          <w:sz w:val="24"/>
+          <w:szCs w:val="24"/>
+        </w:rPr>
+        <w:t>Brush</w:t>
+      </w:r>
       <w:r>
         <w:rPr>
           <w:rFonts w:ascii="Arial" w:hAnsi="Arial" w:cs="Arial"/>
@@ -3427,9 +3490,8 @@
           <w:szCs w:val="24"/>
           <w:lang w:eastAsia="es-AR"/>
         </w:rPr>
-        <w:t xml:space="preserve">la memoria se estabilizo, y el programa funciona de manera infinita con una media de 15-30fps en modo </w:t>
-      </w:r>
-      <w:proofErr w:type="spellStart"/>
+        <w:t xml:space="preserve">la memoria se estabilizo, y el programa funciona de manera infinita con una media de </w:t>
+      </w:r>
       <w:r>
         <w:rPr>
           <w:rFonts w:ascii="Arial" w:eastAsia="Times New Roman" w:hAnsi="Arial" w:cs="Arial"/>
@@ -3439,9 +3501,9 @@
           <w:szCs w:val="24"/>
           <w:lang w:eastAsia="es-AR"/>
         </w:rPr>
-        <w:t>debug</w:t>
-      </w:r>
-      <w:proofErr w:type="spellEnd"/>
+        <w:t xml:space="preserve">40-60 </w:t>
+      </w:r>
+      <w:proofErr w:type="spellStart"/>
       <w:r>
         <w:rPr>
           <w:rFonts w:ascii="Arial" w:eastAsia="Times New Roman" w:hAnsi="Arial" w:cs="Arial"/>
@@ -3451,46 +3513,109 @@
           <w:szCs w:val="24"/>
           <w:lang w:eastAsia="es-AR"/>
         </w:rPr>
-        <w:t xml:space="preserve"> (dependiendo de la cantidad de conejos).                               </w:t>
-      </w:r>
-      <w:r>
-        <w:rPr>
-          <w:rFonts w:ascii="Arial" w:hAnsi="Arial" w:cs="Arial"/>
-          <w:sz w:val="24"/>
-          <w:szCs w:val="24"/>
-        </w:rPr>
-        <w:t xml:space="preserve">En modo reléase anda a muchos mas </w:t>
+        <w:t>fps</w:t>
+      </w:r>
+      <w:proofErr w:type="spellEnd"/>
+      <w:r>
+        <w:rPr>
+          <w:rFonts w:ascii="Arial" w:eastAsia="Times New Roman" w:hAnsi="Arial" w:cs="Arial"/>
+          <w:color w:val="171717"/>
+          <w:kern w:val="36"/>
+          <w:sz w:val="24"/>
+          <w:szCs w:val="24"/>
+          <w:lang w:eastAsia="es-AR"/>
+        </w:rPr>
+        <w:t xml:space="preserve"> </w:t>
+      </w:r>
+      <w:r>
+        <w:rPr>
+          <w:rFonts w:ascii="Arial" w:eastAsia="Times New Roman" w:hAnsi="Arial" w:cs="Arial"/>
+          <w:color w:val="171717"/>
+          <w:kern w:val="36"/>
+          <w:sz w:val="24"/>
+          <w:szCs w:val="24"/>
+          <w:lang w:eastAsia="es-AR"/>
+        </w:rPr>
+        <w:t xml:space="preserve">en modo </w:t>
       </w:r>
       <w:proofErr w:type="spellStart"/>
       <w:r>
         <w:rPr>
+          <w:rFonts w:ascii="Arial" w:eastAsia="Times New Roman" w:hAnsi="Arial" w:cs="Arial"/>
+          <w:color w:val="171717"/>
+          <w:kern w:val="36"/>
+          <w:sz w:val="24"/>
+          <w:szCs w:val="24"/>
+          <w:lang w:eastAsia="es-AR"/>
+        </w:rPr>
+        <w:t>debug</w:t>
+      </w:r>
+      <w:proofErr w:type="spellEnd"/>
+      <w:r>
+        <w:rPr>
+          <w:rFonts w:ascii="Arial" w:eastAsia="Times New Roman" w:hAnsi="Arial" w:cs="Arial"/>
+          <w:color w:val="171717"/>
+          <w:kern w:val="36"/>
+          <w:sz w:val="24"/>
+          <w:szCs w:val="24"/>
+          <w:lang w:eastAsia="es-AR"/>
+        </w:rPr>
+        <w:t xml:space="preserve">. </w:t>
+      </w:r>
+      <w:r>
+        <w:rPr>
+          <w:rFonts w:ascii="Arial" w:hAnsi="Arial" w:cs="Arial"/>
+          <w:sz w:val="24"/>
+          <w:szCs w:val="24"/>
+        </w:rPr>
+        <w:t xml:space="preserve">En modo reléase anda a muchos </w:t>
+      </w:r>
+      <w:r>
+        <w:rPr>
+          <w:rFonts w:ascii="Arial" w:hAnsi="Arial" w:cs="Arial"/>
+          <w:sz w:val="24"/>
+          <w:szCs w:val="24"/>
+        </w:rPr>
+        <w:t>más</w:t>
+      </w:r>
+      <w:r>
+        <w:rPr>
+          <w:rFonts w:ascii="Arial" w:hAnsi="Arial" w:cs="Arial"/>
+          <w:sz w:val="24"/>
+          <w:szCs w:val="24"/>
+        </w:rPr>
+        <w:t xml:space="preserve"> </w:t>
+      </w:r>
+      <w:proofErr w:type="spellStart"/>
+      <w:r>
+        <w:rPr>
           <w:rFonts w:ascii="Arial" w:hAnsi="Arial" w:cs="Arial"/>
           <w:sz w:val="24"/>
           <w:szCs w:val="24"/>
         </w:rPr>
         <w:t>fps</w:t>
       </w:r>
+      <w:proofErr w:type="spellEnd"/>
+      <w:r>
+        <w:rPr>
+          <w:rFonts w:ascii="Arial" w:hAnsi="Arial" w:cs="Arial"/>
+          <w:sz w:val="24"/>
+          <w:szCs w:val="24"/>
+        </w:rPr>
+        <w:t>.</w:t>
+      </w:r>
+    </w:p>
+    <w:p>
+      <w:pPr>
+        <w:pStyle w:val="Prrafodelista"/>
+        <w:rPr>
+          <w:rFonts w:ascii="Arial" w:hAnsi="Arial" w:cs="Arial"/>
+          <w:sz w:val="24"/>
+          <w:szCs w:val="24"/>
+        </w:rPr>
+      </w:pPr>
       <w:bookmarkStart w:id="0" w:name="_GoBack"/>
       <w:bookmarkEnd w:id="0"/>
-      <w:proofErr w:type="spellEnd"/>
-      <w:r>
-        <w:rPr>
-          <w:rFonts w:ascii="Arial" w:hAnsi="Arial" w:cs="Arial"/>
-          <w:sz w:val="24"/>
-          <w:szCs w:val="24"/>
-        </w:rPr>
-        <w:t>.</w:t>
-      </w:r>
-    </w:p>
-    <w:p>
-      <w:pPr>
-        <w:pStyle w:val="Prrafodelista"/>
-        <w:rPr>
-          <w:rFonts w:ascii="Arial" w:hAnsi="Arial" w:cs="Arial"/>
-          <w:sz w:val="24"/>
-          <w:szCs w:val="24"/>
-        </w:rPr>
-      </w:pPr>
     </w:p>
     <w:p>
       <w:pPr>

</xml_diff>